<commit_message>
Alinhando as entregas dos documentos de Arquitetura e Riscos.
Alinhando as entregas dos documentos de Arquitetura e Riscos.
</commit_message>
<xml_diff>
--- a/design/DP-Arquitetura.docx
+++ b/design/DP-Arquitetura.docx
@@ -5,27 +5,38 @@
     <w:p>
       <w:pPr>
         <w:pStyle w:val="Ttulo"/>
-      </w:pPr>
-      <w:r>
+        <w:rPr>
+          <w:color w:val="000000" w:themeColor="text1"/>
+        </w:rPr>
+      </w:pPr>
+      <w:r>
+        <w:rPr>
+          <w:color w:val="000000" w:themeColor="text1"/>
+        </w:rPr>
         <w:t>DoadorPe</w:t>
       </w:r>
     </w:p>
     <w:p>
       <w:pPr>
         <w:pStyle w:val="Ttulo"/>
-      </w:pPr>
-      <w:r>
+        <w:rPr>
+          <w:color w:val="000000" w:themeColor="text1"/>
+        </w:rPr>
+      </w:pPr>
+      <w:r>
+        <w:rPr>
+          <w:color w:val="000000" w:themeColor="text1"/>
+        </w:rPr>
         <w:t>Projeto Arquitetural</w:t>
       </w:r>
     </w:p>
-    <w:p/>
     <w:p>
       <w:pPr>
         <w:rPr>
           <w:rFonts w:ascii="Times" w:hAnsi="Times"/>
           <w:iCs/>
           <w:vanish/>
-          <w:color w:val="0000FF"/>
+          <w:color w:val="000000" w:themeColor="text1"/>
         </w:rPr>
       </w:pPr>
       <w:r>
@@ -33,19 +44,21 @@
           <w:rFonts w:ascii="Times" w:hAnsi="Times"/>
           <w:iCs/>
           <w:vanish/>
-          <w:color w:val="0000FF"/>
+          <w:color w:val="000000" w:themeColor="text1"/>
         </w:rPr>
         <w:t xml:space="preserve">There is guidance within this template that appears in a style named InfoBlue. This style has a hidden font attribute that allows you to toggle whether it is visible or hidden in this template. Use the </w:t>
       </w:r>
       <w:r>
         <w:rPr>
           <w:vanish/>
+          <w:color w:val="000000" w:themeColor="text1"/>
         </w:rPr>
         <w:t>Microsoft</w:t>
       </w:r>
       <w:r>
         <w:rPr>
           <w:vanish/>
+          <w:color w:val="000000" w:themeColor="text1"/>
           <w:vertAlign w:val="superscript"/>
         </w:rPr>
         <w:t xml:space="preserve">® </w:t>
@@ -53,12 +66,14 @@
       <w:r>
         <w:rPr>
           <w:vanish/>
+          <w:color w:val="000000" w:themeColor="text1"/>
         </w:rPr>
         <w:t>Word</w:t>
       </w:r>
       <w:r>
         <w:rPr>
           <w:vanish/>
+          <w:color w:val="000000" w:themeColor="text1"/>
           <w:vertAlign w:val="superscript"/>
         </w:rPr>
         <w:t>®</w:t>
@@ -68,7 +83,7 @@
           <w:rFonts w:ascii="Times" w:hAnsi="Times"/>
           <w:iCs/>
           <w:vanish/>
-          <w:color w:val="0000FF"/>
+          <w:color w:val="000000" w:themeColor="text1"/>
         </w:rPr>
         <w:t xml:space="preserve"> menu </w:t>
       </w:r>
@@ -79,7 +94,7 @@
           <w:bCs/>
           <w:iCs/>
           <w:vanish/>
-          <w:color w:val="0000FF"/>
+          <w:color w:val="000000" w:themeColor="text1"/>
         </w:rPr>
         <w:t xml:space="preserve">Tools &gt; Options &gt; View &gt; Hidden Text </w:t>
       </w:r>
@@ -88,7 +103,7 @@
           <w:rFonts w:ascii="Times" w:hAnsi="Times"/>
           <w:iCs/>
           <w:vanish/>
-          <w:color w:val="0000FF"/>
+          <w:color w:val="000000" w:themeColor="text1"/>
         </w:rPr>
         <w:t xml:space="preserve">check box to toggle this setting. There is also an option for printing: </w:t>
       </w:r>
@@ -99,7 +114,7 @@
           <w:bCs/>
           <w:iCs/>
           <w:vanish/>
-          <w:color w:val="0000FF"/>
+          <w:color w:val="000000" w:themeColor="text1"/>
         </w:rPr>
         <w:t>Tools &gt; Options &gt; Print</w:t>
       </w:r>
@@ -108,7 +123,7 @@
           <w:rFonts w:ascii="Times" w:hAnsi="Times"/>
           <w:iCs/>
           <w:vanish/>
-          <w:color w:val="0000FF"/>
+          <w:color w:val="000000" w:themeColor="text1"/>
         </w:rPr>
         <w:t>.</w:t>
       </w:r>
@@ -118,23 +133,84 @@
         <w:rPr>
           <w:rFonts w:ascii="Times" w:hAnsi="Times"/>
           <w:iCs/>
-          <w:color w:val="0000FF"/>
+          <w:color w:val="000000" w:themeColor="text1"/>
         </w:rPr>
       </w:pPr>
     </w:p>
     <w:p>
       <w:pPr>
         <w:pStyle w:val="Ttulo1"/>
+        <w:rPr>
+          <w:color w:val="000000" w:themeColor="text1"/>
+        </w:rPr>
       </w:pPr>
       <w:bookmarkStart w:id="0" w:name="_Toc436203377"/>
       <w:bookmarkStart w:id="1" w:name="_Toc452813577"/>
       <w:r>
+        <w:rPr>
+          <w:color w:val="000000" w:themeColor="text1"/>
+        </w:rPr>
         <w:t>Objetivo</w:t>
       </w:r>
     </w:p>
     <w:p>
-      <w:r>
-        <w:t>A arquitetura em que o sistema baseia- se na arquitetura em camadas MVC.</w:t>
+      <w:pPr>
+        <w:ind w:left="360"/>
+        <w:jc w:val="both"/>
+        <w:rPr>
+          <w:color w:val="000000" w:themeColor="text1"/>
+        </w:rPr>
+      </w:pPr>
+      <w:r>
+        <w:rPr>
+          <w:color w:val="000000" w:themeColor="text1"/>
+        </w:rPr>
+        <w:t>Neste documento iremos detalhar as principais partes do Projeto de arquitetura proposta par</w:t>
+      </w:r>
+      <w:r>
+        <w:rPr>
+          <w:color w:val="000000" w:themeColor="text1"/>
+        </w:rPr>
+        <w:t>a o desenvolvimento do sistema.</w:t>
+      </w:r>
+    </w:p>
+    <w:p>
+      <w:pPr>
+        <w:ind w:left="360"/>
+        <w:jc w:val="both"/>
+        <w:rPr>
+          <w:color w:val="000000" w:themeColor="text1"/>
+        </w:rPr>
+      </w:pPr>
+      <w:r>
+        <w:rPr>
+          <w:color w:val="000000" w:themeColor="text1"/>
+        </w:rPr>
+        <w:t>A arquitetura em que o sistem</w:t>
+      </w:r>
+      <w:r>
+        <w:rPr>
+          <w:color w:val="000000" w:themeColor="text1"/>
+        </w:rPr>
+        <w:t>a baseia-se será em camadas MVC,</w:t>
+      </w:r>
+      <w:r>
+        <w:rPr>
+          <w:color w:val="000000" w:themeColor="text1"/>
+        </w:rPr>
+        <w:t xml:space="preserve"> </w:t>
+      </w:r>
+      <w:r>
+        <w:rPr>
+          <w:color w:val="000000" w:themeColor="text1"/>
+        </w:rPr>
+        <w:t>P</w:t>
+      </w:r>
+      <w:r>
+        <w:rPr>
+          <w:color w:val="000000" w:themeColor="text1"/>
+        </w:rPr>
+        <w:t>adrões Orientados a Objetos com destaque no mercado, onde iremos destacar em cada parte da arquitetura o motivo da sua criação.</w:t>
       </w:r>
     </w:p>
     <w:p>
@@ -143,8 +219,7 @@
         <w:shd w:val="clear" w:color="auto" w:fill="FFFFFF"/>
         <w:spacing w:after="150" w:line="240" w:lineRule="auto"/>
         <w:rPr>
-          <w:rFonts w:ascii="Helvetica" w:hAnsi="Helvetica" w:cs="Helvetica"/>
-          <w:color w:val="393939"/>
+          <w:color w:val="000000" w:themeColor="text1"/>
           <w:lang w:eastAsia="pt-BR"/>
         </w:rPr>
       </w:pPr>
@@ -156,14 +231,16 @@
         <w:spacing w:after="150" w:line="240" w:lineRule="auto"/>
         <w:rPr>
           <w:rFonts w:ascii="Helvetica" w:hAnsi="Helvetica" w:cs="Helvetica"/>
-          <w:color w:val="393939"/>
+          <w:b/>
+          <w:color w:val="000000" w:themeColor="text1"/>
           <w:lang w:eastAsia="pt-BR"/>
         </w:rPr>
       </w:pPr>
       <w:r>
         <w:rPr>
           <w:rFonts w:ascii="Helvetica" w:hAnsi="Helvetica" w:cs="Helvetica"/>
-          <w:color w:val="393939"/>
+          <w:b/>
+          <w:color w:val="000000" w:themeColor="text1"/>
           <w:lang w:eastAsia="pt-BR"/>
         </w:rPr>
         <w:t>Objetivos:</w:t>
@@ -171,24 +248,83 @@
     </w:p>
     <w:p>
       <w:pPr>
+        <w:widowControl/>
+        <w:shd w:val="clear" w:color="auto" w:fill="FFFFFF"/>
+        <w:spacing w:after="150" w:line="240" w:lineRule="auto"/>
+        <w:ind w:left="360"/>
+        <w:jc w:val="both"/>
+        <w:rPr>
+          <w:color w:val="000000" w:themeColor="text1"/>
+          <w:lang w:eastAsia="pt-BR"/>
+        </w:rPr>
+      </w:pPr>
+      <w:r>
+        <w:rPr>
+          <w:color w:val="000000" w:themeColor="text1"/>
+          <w:lang w:eastAsia="pt-BR"/>
+        </w:rPr>
+        <w:t>O Documento de Arquitetura do Software tem a finalidade de promove uma visão geral da arquitetura, usando um conjunto de visões arquiteturais para tratar aspectos diferentes do software.</w:t>
+      </w:r>
+    </w:p>
+    <w:p>
+      <w:pPr>
+        <w:widowControl/>
+        <w:shd w:val="clear" w:color="auto" w:fill="FFFFFF"/>
+        <w:spacing w:after="150" w:line="240" w:lineRule="auto"/>
+        <w:ind w:left="360"/>
+        <w:jc w:val="both"/>
+        <w:rPr>
+          <w:color w:val="000000" w:themeColor="text1"/>
+          <w:lang w:eastAsia="pt-BR"/>
+        </w:rPr>
+      </w:pPr>
+      <w:r>
+        <w:rPr>
+          <w:color w:val="000000" w:themeColor="text1"/>
+          <w:lang w:eastAsia="pt-BR"/>
+        </w:rPr>
+        <w:t>Este documento serve como um meio de comunicação entre o Arquiteto de Software e outros membros da equipe de projeto sobre as decisões significativas que forem tomadas durante o projeto.</w:t>
+      </w:r>
+    </w:p>
+    <w:p>
+      <w:pPr>
+        <w:widowControl/>
+        <w:shd w:val="clear" w:color="auto" w:fill="FFFFFF"/>
+        <w:spacing w:after="150" w:line="240" w:lineRule="auto"/>
+        <w:ind w:left="360"/>
+        <w:jc w:val="both"/>
+        <w:rPr>
+          <w:color w:val="000000" w:themeColor="text1"/>
+          <w:lang w:eastAsia="pt-BR"/>
+        </w:rPr>
+      </w:pPr>
+      <w:r>
+        <w:rPr>
+          <w:color w:val="000000" w:themeColor="text1"/>
+          <w:lang w:eastAsia="pt-BR"/>
+        </w:rPr>
+        <w:t>Em destaque:</w:t>
+      </w:r>
+    </w:p>
+    <w:p>
+      <w:pPr>
+        <w:pStyle w:val="PargrafodaLista"/>
         <w:widowControl/>
         <w:numPr>
           <w:ilvl w:val="0"/>
-          <w:numId w:val="32"/>
+          <w:numId w:val="37"/>
         </w:numPr>
         <w:shd w:val="clear" w:color="auto" w:fill="FFFFFF"/>
         <w:spacing w:before="100" w:beforeAutospacing="1" w:after="100" w:afterAutospacing="1" w:line="300" w:lineRule="atLeast"/>
-        <w:ind w:left="375"/>
-        <w:rPr>
-          <w:rFonts w:ascii="Helvetica" w:hAnsi="Helvetica" w:cs="Helvetica"/>
-          <w:color w:val="393939"/>
+        <w:jc w:val="both"/>
+        <w:rPr>
+          <w:color w:val="000000" w:themeColor="text1"/>
           <w:lang w:eastAsia="pt-BR"/>
         </w:rPr>
       </w:pPr>
       <w:r>
         <w:rPr>
-          <w:rFonts w:ascii="Helvetica" w:hAnsi="Helvetica" w:cs="Helvetica"/>
-          <w:color w:val="393939"/>
+          <w:color w:val="000000" w:themeColor="text1"/>
           <w:lang w:eastAsia="pt-BR"/>
         </w:rPr>
         <w:t>Separação de componentes por responsabilidades em comum.</w:t>
@@ -196,24 +332,23 @@
     </w:p>
     <w:p>
       <w:pPr>
+        <w:pStyle w:val="PargrafodaLista"/>
         <w:widowControl/>
         <w:numPr>
           <w:ilvl w:val="0"/>
-          <w:numId w:val="32"/>
+          <w:numId w:val="37"/>
         </w:numPr>
         <w:shd w:val="clear" w:color="auto" w:fill="FFFFFF"/>
         <w:spacing w:before="100" w:beforeAutospacing="1" w:after="100" w:afterAutospacing="1" w:line="300" w:lineRule="atLeast"/>
-        <w:ind w:left="375"/>
-        <w:rPr>
-          <w:rFonts w:ascii="Helvetica" w:hAnsi="Helvetica" w:cs="Helvetica"/>
-          <w:color w:val="393939"/>
+        <w:jc w:val="both"/>
+        <w:rPr>
+          <w:color w:val="000000" w:themeColor="text1"/>
           <w:lang w:eastAsia="pt-BR"/>
         </w:rPr>
       </w:pPr>
       <w:r>
         <w:rPr>
-          <w:rFonts w:ascii="Helvetica" w:hAnsi="Helvetica" w:cs="Helvetica"/>
-          <w:color w:val="393939"/>
+          <w:color w:val="000000" w:themeColor="text1"/>
           <w:lang w:eastAsia="pt-BR"/>
         </w:rPr>
         <w:t>Utilizado para estruturar e definir melhor as funcionalidades de um sistema.</w:t>
@@ -221,24 +356,23 @@
     </w:p>
     <w:p>
       <w:pPr>
+        <w:pStyle w:val="PargrafodaLista"/>
         <w:widowControl/>
         <w:numPr>
           <w:ilvl w:val="0"/>
-          <w:numId w:val="32"/>
+          <w:numId w:val="37"/>
         </w:numPr>
         <w:shd w:val="clear" w:color="auto" w:fill="FFFFFF"/>
         <w:spacing w:before="100" w:beforeAutospacing="1" w:after="100" w:afterAutospacing="1" w:line="300" w:lineRule="atLeast"/>
-        <w:ind w:left="375"/>
-        <w:rPr>
-          <w:rFonts w:ascii="Helvetica" w:hAnsi="Helvetica" w:cs="Helvetica"/>
-          <w:color w:val="393939"/>
+        <w:jc w:val="both"/>
+        <w:rPr>
+          <w:color w:val="000000" w:themeColor="text1"/>
           <w:lang w:eastAsia="pt-BR"/>
         </w:rPr>
       </w:pPr>
       <w:r>
         <w:rPr>
-          <w:rFonts w:ascii="Helvetica" w:hAnsi="Helvetica" w:cs="Helvetica"/>
-          <w:color w:val="393939"/>
+          <w:color w:val="000000" w:themeColor="text1"/>
           <w:lang w:eastAsia="pt-BR"/>
         </w:rPr>
         <w:t>Separar o código de acesso aos dados do código de negócio e interface com o usuário (Modularidade)</w:t>
@@ -249,256 +383,431 @@
     <w:p>
       <w:pPr>
         <w:pStyle w:val="Ttulo1"/>
-      </w:pPr>
-      <w:r>
+        <w:rPr>
+          <w:color w:val="000000" w:themeColor="text1"/>
+        </w:rPr>
+      </w:pPr>
+      <w:r>
+        <w:rPr>
+          <w:color w:val="000000" w:themeColor="text1"/>
+        </w:rPr>
         <w:t>Metas Arquiteturais e Filosofia</w:t>
       </w:r>
     </w:p>
     <w:p>
       <w:pPr>
+        <w:ind w:left="360"/>
+        <w:jc w:val="both"/>
+        <w:rPr>
+          <w:color w:val="000000" w:themeColor="text1"/>
+        </w:rPr>
+      </w:pPr>
+      <w:bookmarkStart w:id="2" w:name="_GoBack"/>
+      <w:bookmarkEnd w:id="2"/>
+    </w:p>
+    <w:p>
+      <w:pPr>
         <w:pStyle w:val="Ttulo1"/>
-      </w:pPr>
-      <w:r>
+        <w:rPr>
+          <w:color w:val="000000" w:themeColor="text1"/>
+        </w:rPr>
+      </w:pPr>
+      <w:r>
+        <w:rPr>
+          <w:color w:val="000000" w:themeColor="text1"/>
+        </w:rPr>
         <w:t>Premissas e Dependências</w:t>
       </w:r>
     </w:p>
+    <w:p>
+      <w:pPr>
+        <w:ind w:left="360"/>
+        <w:jc w:val="both"/>
+        <w:rPr>
+          <w:color w:val="000000" w:themeColor="text1"/>
+        </w:rPr>
+      </w:pPr>
+      <w:r>
+        <w:rPr>
+          <w:color w:val="000000" w:themeColor="text1"/>
+        </w:rPr>
+        <w:t>As definições arquiteturais de um projeto de desenvolvimento de software em geral seguem as definições necessárias aos vários projetos de uma organização ou instituição e que atenda as necessidades do projeto, desde a segurança, regras de negócio, até a persistência dos dados. Essas definições do projeto em geral estão em um documento à parte, elaborado durante um trabalho arquitetural.</w:t>
+      </w:r>
+    </w:p>
+    <w:p>
+      <w:pPr>
+        <w:ind w:left="360"/>
+        <w:jc w:val="both"/>
+        <w:rPr>
+          <w:color w:val="000000" w:themeColor="text1"/>
+        </w:rPr>
+      </w:pPr>
+    </w:p>
+    <w:p>
+      <w:pPr>
+        <w:ind w:left="360"/>
+        <w:jc w:val="both"/>
+        <w:rPr>
+          <w:color w:val="000000" w:themeColor="text1"/>
+        </w:rPr>
+      </w:pPr>
+      <w:r>
+        <w:rPr>
+          <w:color w:val="000000" w:themeColor="text1"/>
+        </w:rPr>
+        <w:t>As definições do projeto já documentadas até o presente momento devem guiar as primeiras versões do Documento de Arquitetura do Software, que é desenvolvido durante a fase de Elaboração, uma vez que o propósito dessa fase é estabelecer os fundamentos arquiteturais para o projeto do software.</w:t>
+      </w:r>
+    </w:p>
+    <w:p>
+      <w:pPr>
+        <w:ind w:left="360"/>
+        <w:jc w:val="both"/>
+        <w:rPr>
+          <w:color w:val="000000" w:themeColor="text1"/>
+        </w:rPr>
+      </w:pPr>
+    </w:p>
+    <w:p>
+      <w:pPr>
+        <w:pStyle w:val="Ttulo1"/>
+        <w:rPr>
+          <w:color w:val="000000" w:themeColor="text1"/>
+        </w:rPr>
+      </w:pPr>
+      <w:r>
+        <w:rPr>
+          <w:color w:val="000000" w:themeColor="text1"/>
+        </w:rPr>
+        <w:t>Requisitos Críticos da Arquitetura</w:t>
+      </w:r>
+    </w:p>
     <w:p/>
+    <w:p/>
     <w:p>
       <w:pPr>
         <w:pStyle w:val="Ttulo1"/>
-      </w:pPr>
-      <w:r>
-        <w:t>Requisitos Críticos da Arquitetura</w:t>
-      </w:r>
+        <w:rPr>
+          <w:color w:val="000000" w:themeColor="text1"/>
+        </w:rPr>
+      </w:pPr>
+      <w:r>
+        <w:rPr>
+          <w:color w:val="000000" w:themeColor="text1"/>
+        </w:rPr>
+        <w:t xml:space="preserve">Decisões, Restrições e </w:t>
+      </w:r>
+      <w:r>
+        <w:rPr>
+          <w:color w:val="000000" w:themeColor="text1"/>
+        </w:rPr>
+        <w:t>Justificativas.</w:t>
+      </w:r>
+    </w:p>
+    <w:p>
+      <w:pPr>
+        <w:ind w:left="360"/>
+        <w:jc w:val="both"/>
+        <w:rPr>
+          <w:color w:val="000000" w:themeColor="text1"/>
+        </w:rPr>
+      </w:pPr>
+      <w:r>
+        <w:rPr>
+          <w:color w:val="000000" w:themeColor="text1"/>
+        </w:rPr>
+        <w:t>O Arquiteto de Software é o responsável por elaborar este documento e por manter a integridade do mesmo durante o processo de desenvolvimento do software. Ele deve:</w:t>
+      </w:r>
+    </w:p>
+    <w:p>
+      <w:pPr>
+        <w:ind w:left="360"/>
+        <w:jc w:val="both"/>
+        <w:rPr>
+          <w:color w:val="000000" w:themeColor="text1"/>
+        </w:rPr>
+      </w:pPr>
+      <w:r>
+        <w:rPr>
+          <w:color w:val="000000" w:themeColor="text1"/>
+        </w:rPr>
+        <w:t>Aprovar todas as mudanças arquiteturais significativas e documentá-las.</w:t>
+      </w:r>
+    </w:p>
+    <w:p>
+      <w:pPr>
+        <w:ind w:left="360"/>
+        <w:jc w:val="both"/>
+        <w:rPr>
+          <w:color w:val="000000" w:themeColor="text1"/>
+        </w:rPr>
+      </w:pPr>
+      <w:r>
+        <w:rPr>
+          <w:color w:val="000000" w:themeColor="text1"/>
+        </w:rPr>
+        <w:t>Fazer parte d</w:t>
+      </w:r>
+      <w:r>
+        <w:rPr>
+          <w:color w:val="000000" w:themeColor="text1"/>
+        </w:rPr>
+        <w:t>a equipe</w:t>
+      </w:r>
+      <w:r>
+        <w:rPr>
+          <w:color w:val="000000" w:themeColor="text1"/>
+        </w:rPr>
+        <w:t xml:space="preserve"> que decide sobre os problemas que tenham algum impacto arquitetural.</w:t>
+      </w:r>
+    </w:p>
+    <w:p>
+      <w:pPr>
+        <w:ind w:left="360"/>
+        <w:jc w:val="both"/>
+        <w:rPr>
+          <w:color w:val="000000" w:themeColor="text1"/>
+        </w:rPr>
+      </w:pPr>
     </w:p>
     <w:p>
       <w:pPr>
         <w:pStyle w:val="Ttulo1"/>
-      </w:pPr>
-      <w:r>
-        <w:t xml:space="preserve">Decisões, Restrições e </w:t>
-      </w:r>
-      <w:r>
-        <w:t>Justificativas.</w:t>
-      </w:r>
-    </w:p>
-    <w:p/>
+        <w:rPr>
+          <w:color w:val="000000" w:themeColor="text1"/>
+        </w:rPr>
+      </w:pPr>
+      <w:r>
+        <w:rPr>
+          <w:color w:val="000000" w:themeColor="text1"/>
+        </w:rPr>
+        <w:t>Mecanismos Arquiteturais</w:t>
+      </w:r>
+    </w:p>
+    <w:p>
+      <w:pPr>
+        <w:ind w:left="360"/>
+        <w:jc w:val="both"/>
+        <w:rPr>
+          <w:color w:val="000000" w:themeColor="text1"/>
+        </w:rPr>
+      </w:pPr>
+      <w:r>
+        <w:rPr>
+          <w:color w:val="000000" w:themeColor="text1"/>
+        </w:rPr>
+        <w:t>A arquitetura do projeto baseia-se no padrão de projeto MVC (Model-View-Controller), de forma que fique</w:t>
+      </w:r>
+      <w:r>
+        <w:rPr>
+          <w:color w:val="000000" w:themeColor="text1"/>
+        </w:rPr>
+        <w:t xml:space="preserve">m </w:t>
+      </w:r>
+      <w:r>
+        <w:rPr>
+          <w:color w:val="000000" w:themeColor="text1"/>
+        </w:rPr>
+        <w:t>mas organizad</w:t>
+      </w:r>
+      <w:r>
+        <w:rPr>
+          <w:color w:val="000000" w:themeColor="text1"/>
+        </w:rPr>
+        <w:t>as</w:t>
+      </w:r>
+      <w:r>
+        <w:rPr>
+          <w:color w:val="000000" w:themeColor="text1"/>
+        </w:rPr>
+        <w:t xml:space="preserve">, legível e fácil de ser mantido, onde ele estabelece que um programa deve ter seu código e seus </w:t>
+      </w:r>
+      <w:r>
+        <w:rPr>
+          <w:color w:val="000000" w:themeColor="text1"/>
+        </w:rPr>
+        <w:lastRenderedPageBreak/>
+        <w:t>elementos divididos entre três campos distintos:</w:t>
+      </w:r>
+    </w:p>
+    <w:p>
+      <w:pPr>
+        <w:ind w:left="360"/>
+        <w:jc w:val="both"/>
+        <w:rPr>
+          <w:color w:val="000000" w:themeColor="text1"/>
+        </w:rPr>
+      </w:pPr>
+    </w:p>
+    <w:p>
+      <w:pPr>
+        <w:ind w:left="360"/>
+        <w:jc w:val="both"/>
+        <w:rPr>
+          <w:color w:val="000000" w:themeColor="text1"/>
+        </w:rPr>
+      </w:pPr>
+      <w:r>
+        <w:rPr>
+          <w:b/>
+          <w:color w:val="000000" w:themeColor="text1"/>
+        </w:rPr>
+        <w:t xml:space="preserve">Model: </w:t>
+      </w:r>
+      <w:r>
+        <w:rPr>
+          <w:color w:val="000000" w:themeColor="text1"/>
+        </w:rPr>
+        <w:t>S</w:t>
+      </w:r>
+      <w:r>
+        <w:rPr>
+          <w:color w:val="000000" w:themeColor="text1"/>
+        </w:rPr>
+        <w:t>erão classes Java básicas, com variáveis e métodos necessários, implementar a lógica e manter os dados.</w:t>
+      </w:r>
+    </w:p>
+    <w:p>
+      <w:pPr>
+        <w:ind w:left="360"/>
+        <w:jc w:val="both"/>
+        <w:rPr>
+          <w:color w:val="000000" w:themeColor="text1"/>
+        </w:rPr>
+      </w:pPr>
+    </w:p>
+    <w:p>
+      <w:pPr>
+        <w:ind w:left="360"/>
+        <w:jc w:val="both"/>
+        <w:rPr>
+          <w:color w:val="000000" w:themeColor="text1"/>
+        </w:rPr>
+      </w:pPr>
+      <w:r>
+        <w:rPr>
+          <w:b/>
+          <w:color w:val="000000" w:themeColor="text1"/>
+        </w:rPr>
+        <w:t xml:space="preserve">View: </w:t>
+      </w:r>
+      <w:r>
+        <w:rPr>
+          <w:color w:val="000000" w:themeColor="text1"/>
+        </w:rPr>
+        <w:t>S</w:t>
+      </w:r>
+      <w:r>
+        <w:rPr>
+          <w:color w:val="000000" w:themeColor="text1"/>
+        </w:rPr>
+        <w:t>erá responsável</w:t>
+      </w:r>
+      <w:r>
+        <w:rPr>
+          <w:b/>
+          <w:color w:val="000000" w:themeColor="text1"/>
+        </w:rPr>
+        <w:t xml:space="preserve"> </w:t>
+      </w:r>
+      <w:r>
+        <w:rPr>
+          <w:color w:val="000000" w:themeColor="text1"/>
+        </w:rPr>
+        <w:t>pela interface, onde ficam os arquivos XML.</w:t>
+      </w:r>
+    </w:p>
+    <w:p>
+      <w:pPr>
+        <w:ind w:left="360"/>
+        <w:jc w:val="both"/>
+        <w:rPr>
+          <w:color w:val="000000" w:themeColor="text1"/>
+        </w:rPr>
+      </w:pPr>
+    </w:p>
+    <w:p>
+      <w:pPr>
+        <w:ind w:left="360"/>
+        <w:jc w:val="both"/>
+        <w:rPr>
+          <w:b/>
+          <w:color w:val="000000" w:themeColor="text1"/>
+        </w:rPr>
+      </w:pPr>
+      <w:r>
+        <w:rPr>
+          <w:b/>
+          <w:color w:val="000000" w:themeColor="text1"/>
+        </w:rPr>
+        <w:t>Controller:</w:t>
+      </w:r>
+      <w:r>
+        <w:rPr>
+          <w:color w:val="000000" w:themeColor="text1"/>
+        </w:rPr>
+        <w:t xml:space="preserve"> </w:t>
+      </w:r>
+      <w:r>
+        <w:rPr>
+          <w:color w:val="000000" w:themeColor="text1"/>
+        </w:rPr>
+        <w:t>O</w:t>
+      </w:r>
+      <w:r>
+        <w:rPr>
+          <w:color w:val="000000" w:themeColor="text1"/>
+        </w:rPr>
+        <w:t xml:space="preserve">s métodos que manipularam os eventos da interface, responsável pra fazer a comunicação do Model à View. </w:t>
+      </w:r>
+      <w:r>
+        <w:rPr>
+          <w:b/>
+          <w:color w:val="000000" w:themeColor="text1"/>
+        </w:rPr>
+        <w:t xml:space="preserve"> </w:t>
+      </w:r>
+    </w:p>
+    <w:p>
+      <w:pPr>
+        <w:ind w:left="360"/>
+        <w:jc w:val="both"/>
+        <w:rPr>
+          <w:b/>
+          <w:color w:val="000000" w:themeColor="text1"/>
+        </w:rPr>
+      </w:pPr>
+    </w:p>
     <w:p>
       <w:pPr>
         <w:pStyle w:val="Ttulo1"/>
-      </w:pPr>
-      <w:r>
-        <w:t>Mecanismos Arquiteturais</w:t>
-      </w:r>
-    </w:p>
-    <w:p>
-      <w:pPr>
-        <w:ind w:left="360"/>
-      </w:pPr>
-      <w:r>
-        <w:t>A arquitetura do projeto se baseia- se no padrão de projeto MVC (Model-View-Controller), de forma que fique, mas organizado, legível e fácil de ser mantido, onde ele estabelece que um programa deve ter seu código e seus elementos divididos entre três campos distintos:</w:t>
-      </w:r>
-    </w:p>
-    <w:p>
-      <w:pPr>
-        <w:ind w:left="360"/>
-      </w:pPr>
-    </w:p>
-    <w:p>
-      <w:pPr>
-        <w:ind w:left="360"/>
-      </w:pPr>
-      <w:r>
-        <w:rPr>
-          <w:b/>
-        </w:rPr>
-        <w:t>Model</w:t>
-      </w:r>
-      <w:r>
-        <w:rPr>
-          <w:b/>
-        </w:rPr>
-        <w:t xml:space="preserve">: </w:t>
-      </w:r>
-      <w:r>
-        <w:t>serão classes Java básicas, com variáveis e métodos necessários, implementar a lógica e manter os dados.</w:t>
-      </w:r>
-    </w:p>
-    <w:p>
-      <w:pPr>
-        <w:ind w:left="360"/>
-      </w:pPr>
-    </w:p>
-    <w:p>
-      <w:pPr>
-        <w:ind w:left="360"/>
-      </w:pPr>
-      <w:r>
-        <w:rPr>
-          <w:b/>
-        </w:rPr>
-        <w:t>View</w:t>
-      </w:r>
-      <w:r>
-        <w:rPr>
-          <w:b/>
-        </w:rPr>
-        <w:t xml:space="preserve">: </w:t>
-      </w:r>
-      <w:r>
-        <w:t>s</w:t>
-      </w:r>
-      <w:r>
-        <w:t>erá responsável</w:t>
-      </w:r>
-      <w:r>
-        <w:rPr>
-          <w:b/>
-        </w:rPr>
-        <w:t xml:space="preserve"> </w:t>
-      </w:r>
-      <w:r>
-        <w:t>pela interface, onde ficam os arquivos XML.</w:t>
-      </w:r>
-    </w:p>
-    <w:p>
-      <w:pPr>
-        <w:ind w:left="360"/>
-      </w:pPr>
-    </w:p>
-    <w:p>
-      <w:pPr>
-        <w:ind w:left="360"/>
-        <w:rPr>
-          <w:b/>
-        </w:rPr>
-      </w:pPr>
-      <w:r>
-        <w:rPr>
-          <w:b/>
-        </w:rPr>
-        <w:t>Controller:</w:t>
-      </w:r>
-      <w:r>
-        <w:t xml:space="preserve"> os métodos que manipularam os eventos da interface, responsável pra fazer a comunicação do Model à View. </w:t>
-      </w:r>
-      <w:r>
-        <w:rPr>
-          <w:b/>
-        </w:rPr>
-        <w:t xml:space="preserve"> </w:t>
-      </w:r>
-    </w:p>
-    <w:p>
-      <w:pPr>
-        <w:ind w:left="360"/>
-        <w:rPr>
-          <w:b/>
-        </w:rPr>
-      </w:pPr>
-    </w:p>
-    <w:p>
-      <w:pPr>
-        <w:ind w:left="360"/>
-        <w:rPr>
-          <w:b/>
-        </w:rPr>
-      </w:pPr>
-    </w:p>
-    <w:p>
-      <w:pPr>
-        <w:ind w:left="360"/>
-        <w:rPr>
-          <w:b/>
-        </w:rPr>
-      </w:pPr>
-    </w:p>
-    <w:p>
-      <w:pPr>
-        <w:ind w:left="360"/>
-        <w:rPr>
-          <w:b/>
-        </w:rPr>
-      </w:pPr>
-    </w:p>
-    <w:p>
-      <w:pPr>
-        <w:ind w:left="360"/>
-        <w:rPr>
-          <w:b/>
-        </w:rPr>
-      </w:pPr>
-    </w:p>
-    <w:p>
-      <w:pPr>
-        <w:ind w:left="360"/>
-        <w:rPr>
-          <w:b/>
-        </w:rPr>
-      </w:pPr>
-    </w:p>
-    <w:p>
-      <w:pPr>
-        <w:ind w:left="360"/>
-        <w:rPr>
-          <w:b/>
-        </w:rPr>
-      </w:pPr>
-    </w:p>
-    <w:p>
-      <w:pPr>
-        <w:ind w:left="360"/>
-        <w:rPr>
-          <w:b/>
-        </w:rPr>
-      </w:pPr>
-    </w:p>
-    <w:p>
-      <w:pPr>
-        <w:ind w:left="360"/>
-        <w:rPr>
-          <w:b/>
-        </w:rPr>
-      </w:pPr>
-    </w:p>
-    <w:p>
-      <w:pPr>
-        <w:ind w:left="360"/>
-        <w:rPr>
-          <w:b/>
-        </w:rPr>
-      </w:pPr>
-    </w:p>
-    <w:p>
-      <w:pPr>
-        <w:ind w:left="360"/>
-        <w:rPr>
-          <w:b/>
-        </w:rPr>
-      </w:pPr>
-    </w:p>
-    <w:p>
-      <w:pPr>
-        <w:ind w:left="360"/>
-        <w:rPr>
-          <w:b/>
-        </w:rPr>
-      </w:pPr>
-    </w:p>
-    <w:p>
-      <w:pPr>
-        <w:pStyle w:val="Ttulo1"/>
-      </w:pPr>
-      <w:r>
-        <w:lastRenderedPageBreak/>
+        <w:rPr>
+          <w:color w:val="000000" w:themeColor="text1"/>
+        </w:rPr>
+      </w:pPr>
+      <w:r>
+        <w:rPr>
+          <w:color w:val="000000" w:themeColor="text1"/>
+        </w:rPr>
         <w:t>Principais Abstrações</w:t>
       </w:r>
     </w:p>
-    <w:p/>
-    <w:p>
+    <w:p>
+      <w:pPr>
+        <w:rPr>
+          <w:color w:val="000000" w:themeColor="text1"/>
+        </w:rPr>
+      </w:pPr>
+    </w:p>
+    <w:p>
+      <w:pPr>
+        <w:rPr>
+          <w:color w:val="000000" w:themeColor="text1"/>
+        </w:rPr>
+      </w:pPr>
       <w:r>
         <w:rPr>
           <w:noProof/>
+          <w:color w:val="000000" w:themeColor="text1"/>
           <w:lang w:eastAsia="pt-BR"/>
         </w:rPr>
         <w:drawing>
@@ -551,16 +860,21 @@
     <w:p>
       <w:pPr>
         <w:pStyle w:val="Ttulo1"/>
-      </w:pPr>
-      <w:bookmarkStart w:id="2" w:name="_GoBack"/>
-      <w:bookmarkEnd w:id="2"/>
-      <w:r>
+        <w:rPr>
+          <w:color w:val="000000" w:themeColor="text1"/>
+        </w:rPr>
+      </w:pPr>
+      <w:r>
+        <w:rPr>
+          <w:color w:val="000000" w:themeColor="text1"/>
+        </w:rPr>
         <w:t>Camadas do Framework da Arquitetura</w:t>
       </w:r>
     </w:p>
     <w:p>
       <w:pPr>
         <w:rPr>
+          <w:color w:val="000000" w:themeColor="text1"/>
           <w:sz w:val="22"/>
         </w:rPr>
       </w:pPr>
@@ -568,6 +882,7 @@
     <w:p>
       <w:pPr>
         <w:rPr>
+          <w:color w:val="000000" w:themeColor="text1"/>
           <w:sz w:val="22"/>
         </w:rPr>
       </w:pPr>
@@ -575,6 +890,7 @@
     <w:p>
       <w:pPr>
         <w:rPr>
+          <w:color w:val="000000" w:themeColor="text1"/>
           <w:sz w:val="22"/>
         </w:rPr>
       </w:pPr>
@@ -582,6 +898,7 @@
     <w:p>
       <w:pPr>
         <w:rPr>
+          <w:color w:val="000000" w:themeColor="text1"/>
           <w:sz w:val="22"/>
         </w:rPr>
       </w:pPr>
@@ -589,6 +906,7 @@
     <w:p>
       <w:pPr>
         <w:rPr>
+          <w:color w:val="000000" w:themeColor="text1"/>
           <w:sz w:val="22"/>
         </w:rPr>
       </w:pPr>
@@ -596,6 +914,7 @@
     <w:p>
       <w:pPr>
         <w:rPr>
+          <w:color w:val="000000" w:themeColor="text1"/>
           <w:sz w:val="22"/>
         </w:rPr>
       </w:pPr>
@@ -603,6 +922,7 @@
     <w:p>
       <w:pPr>
         <w:rPr>
+          <w:color w:val="000000" w:themeColor="text1"/>
           <w:sz w:val="22"/>
         </w:rPr>
       </w:pPr>
@@ -610,6 +930,7 @@
     <w:p>
       <w:pPr>
         <w:rPr>
+          <w:color w:val="000000" w:themeColor="text1"/>
           <w:sz w:val="22"/>
         </w:rPr>
       </w:pPr>
@@ -617,6 +938,7 @@
     <w:p>
       <w:pPr>
         <w:rPr>
+          <w:color w:val="000000" w:themeColor="text1"/>
           <w:sz w:val="22"/>
         </w:rPr>
       </w:pPr>
@@ -624,9 +946,14 @@
     <w:p>
       <w:pPr>
         <w:pStyle w:val="Ttulo1"/>
-      </w:pPr>
-      <w:r>
-        <w:lastRenderedPageBreak/>
+        <w:rPr>
+          <w:color w:val="000000" w:themeColor="text1"/>
+        </w:rPr>
+      </w:pPr>
+      <w:r>
+        <w:rPr>
+          <w:color w:val="000000" w:themeColor="text1"/>
+        </w:rPr>
         <w:t>Visões Arquiteturais</w:t>
       </w:r>
     </w:p>
@@ -635,7 +962,7 @@
         <w:rPr>
           <w:rFonts w:ascii="Times" w:hAnsi="Times"/>
           <w:iCs/>
-          <w:color w:val="0000FF"/>
+          <w:color w:val="000000" w:themeColor="text1"/>
         </w:rPr>
       </w:pPr>
     </w:p>
@@ -644,87 +971,76 @@
         <w:rPr>
           <w:rFonts w:ascii="Times" w:hAnsi="Times"/>
           <w:iCs/>
-          <w:color w:val="0000FF"/>
+          <w:color w:val="000000" w:themeColor="text1"/>
         </w:rPr>
       </w:pPr>
       <w:r>
         <w:rPr>
           <w:rFonts w:ascii="Times" w:hAnsi="Times"/>
           <w:iCs/>
-        </w:rPr>
-        <w:t>• Lógica</w:t>
-      </w:r>
-      <w:r>
+          <w:color w:val="000000" w:themeColor="text1"/>
+        </w:rPr>
+        <w:t xml:space="preserve">• Lógica: </w:t>
+      </w:r>
+    </w:p>
+    <w:p>
+      <w:pPr>
         <w:rPr>
           <w:rFonts w:ascii="Times" w:hAnsi="Times"/>
           <w:iCs/>
-          <w:color w:val="0000FF"/>
-        </w:rPr>
-        <w:t xml:space="preserve">: </w:t>
-      </w:r>
-    </w:p>
-    <w:p>
-      <w:pPr>
+          <w:color w:val="000000" w:themeColor="text1"/>
+        </w:rPr>
+      </w:pPr>
+      <w:r>
         <w:rPr>
           <w:rFonts w:ascii="Times" w:hAnsi="Times"/>
           <w:iCs/>
-          <w:color w:val="0000FF"/>
+          <w:color w:val="000000" w:themeColor="text1"/>
+        </w:rPr>
+        <w:t xml:space="preserve">• Operacional: </w:t>
+      </w:r>
+    </w:p>
+    <w:p>
+      <w:pPr>
+        <w:rPr>
+          <w:color w:val="000000" w:themeColor="text1"/>
         </w:rPr>
       </w:pPr>
       <w:r>
         <w:rPr>
           <w:rFonts w:ascii="Times" w:hAnsi="Times"/>
           <w:iCs/>
-          <w:color w:val="0000FF"/>
-        </w:rPr>
-        <w:t xml:space="preserve">• </w:t>
-      </w:r>
-      <w:r>
-        <w:rPr>
-          <w:rFonts w:ascii="Times" w:hAnsi="Times"/>
-          <w:iCs/>
-        </w:rPr>
-        <w:t>Operacional</w:t>
-      </w:r>
-      <w:r>
-        <w:rPr>
-          <w:rFonts w:ascii="Times" w:hAnsi="Times"/>
-          <w:iCs/>
-          <w:color w:val="0000FF"/>
-        </w:rPr>
-        <w:t xml:space="preserve">: </w:t>
-      </w:r>
-    </w:p>
-    <w:p>
-      <w:r>
-        <w:rPr>
-          <w:rFonts w:ascii="Times" w:hAnsi="Times"/>
-          <w:iCs/>
-        </w:rPr>
-        <w:t>• Caso de uso</w:t>
-      </w:r>
-      <w:r>
-        <w:rPr>
-          <w:rFonts w:ascii="Times" w:hAnsi="Times"/>
-          <w:iCs/>
-          <w:color w:val="0000FF"/>
-        </w:rPr>
-        <w:t xml:space="preserve">: </w:t>
-      </w:r>
-    </w:p>
-    <w:p/>
+          <w:color w:val="000000" w:themeColor="text1"/>
+        </w:rPr>
+        <w:t xml:space="preserve">• Caso de uso: </w:t>
+      </w:r>
+    </w:p>
+    <w:p>
+      <w:pPr>
+        <w:rPr>
+          <w:color w:val="000000" w:themeColor="text1"/>
+        </w:rPr>
+      </w:pPr>
+    </w:p>
     <w:p>
       <w:pPr>
         <w:jc w:val="center"/>
+        <w:rPr>
+          <w:color w:val="000000" w:themeColor="text1"/>
+        </w:rPr>
       </w:pPr>
     </w:p>
     <w:p>
       <w:pPr>
         <w:jc w:val="center"/>
+        <w:rPr>
+          <w:color w:val="000000" w:themeColor="text1"/>
+        </w:rPr>
       </w:pPr>
       <w:r>
         <w:rPr>
           <w:noProof/>
+          <w:color w:val="000000" w:themeColor="text1"/>
           <w:lang w:eastAsia="pt-BR"/>
         </w:rPr>
         <w:drawing>
@@ -865,7 +1181,15 @@
           <w:r>
             <w:t>DoadorPE</w:t>
           </w:r>
-          <w:fldSimple w:instr=" DOCPROPERTY &quot;Company&quot;  \* MERGEFORMAT "/>
+          <w:r>
+            <w:fldChar w:fldCharType="begin"/>
+          </w:r>
+          <w:r>
+            <w:instrText xml:space="preserve"> DOCPROPERTY "Company"  \* MERGEFORMAT </w:instrText>
+          </w:r>
+          <w:r>
+            <w:fldChar w:fldCharType="end"/>
+          </w:r>
           <w:r>
             <w:t xml:space="preserve">, </w:t>
           </w:r>
@@ -929,7 +1253,7 @@
               <w:rStyle w:val="Nmerodepgina"/>
               <w:noProof/>
             </w:rPr>
-            <w:t>2</w:t>
+            <w:t>1</w:t>
           </w:r>
           <w:r>
             <w:rPr>
@@ -2040,6 +2364,119 @@
     </w:lvl>
   </w:abstractNum>
   <w:abstractNum w:abstractNumId="8">
+    <w:nsid w:val="1A6E209E"/>
+    <w:multiLevelType w:val="hybridMultilevel"/>
+    <w:tmpl w:val="0A0A9BD4"/>
+    <w:lvl w:ilvl="0" w:tplc="04160001">
+      <w:start w:val="1"/>
+      <w:numFmt w:val="bullet"/>
+      <w:lvlText w:val=""/>
+      <w:lvlJc w:val="left"/>
+      <w:pPr>
+        <w:ind w:left="720" w:hanging="360"/>
+      </w:pPr>
+      <w:rPr>
+        <w:rFonts w:ascii="Symbol" w:hAnsi="Symbol" w:hint="default"/>
+      </w:rPr>
+    </w:lvl>
+    <w:lvl w:ilvl="1" w:tplc="04160003" w:tentative="1">
+      <w:start w:val="1"/>
+      <w:numFmt w:val="bullet"/>
+      <w:lvlText w:val="o"/>
+      <w:lvlJc w:val="left"/>
+      <w:pPr>
+        <w:ind w:left="1440" w:hanging="360"/>
+      </w:pPr>
+      <w:rPr>
+        <w:rFonts w:ascii="Courier New" w:hAnsi="Courier New" w:cs="Courier New" w:hint="default"/>
+      </w:rPr>
+    </w:lvl>
+    <w:lvl w:ilvl="2" w:tplc="04160005" w:tentative="1">
+      <w:start w:val="1"/>
+      <w:numFmt w:val="bullet"/>
+      <w:lvlText w:val=""/>
+      <w:lvlJc w:val="left"/>
+      <w:pPr>
+        <w:ind w:left="2160" w:hanging="360"/>
+      </w:pPr>
+      <w:rPr>
+        <w:rFonts w:ascii="Wingdings" w:hAnsi="Wingdings" w:hint="default"/>
+      </w:rPr>
+    </w:lvl>
+    <w:lvl w:ilvl="3" w:tplc="04160001" w:tentative="1">
+      <w:start w:val="1"/>
+      <w:numFmt w:val="bullet"/>
+      <w:lvlText w:val=""/>
+      <w:lvlJc w:val="left"/>
+      <w:pPr>
+        <w:ind w:left="2880" w:hanging="360"/>
+      </w:pPr>
+      <w:rPr>
+        <w:rFonts w:ascii="Symbol" w:hAnsi="Symbol" w:hint="default"/>
+      </w:rPr>
+    </w:lvl>
+    <w:lvl w:ilvl="4" w:tplc="04160003" w:tentative="1">
+      <w:start w:val="1"/>
+      <w:numFmt w:val="bullet"/>
+      <w:lvlText w:val="o"/>
+      <w:lvlJc w:val="left"/>
+      <w:pPr>
+        <w:ind w:left="3600" w:hanging="360"/>
+      </w:pPr>
+      <w:rPr>
+        <w:rFonts w:ascii="Courier New" w:hAnsi="Courier New" w:cs="Courier New" w:hint="default"/>
+      </w:rPr>
+    </w:lvl>
+    <w:lvl w:ilvl="5" w:tplc="04160005" w:tentative="1">
+      <w:start w:val="1"/>
+      <w:numFmt w:val="bullet"/>
+      <w:lvlText w:val=""/>
+      <w:lvlJc w:val="left"/>
+      <w:pPr>
+        <w:ind w:left="4320" w:hanging="360"/>
+      </w:pPr>
+      <w:rPr>
+        <w:rFonts w:ascii="Wingdings" w:hAnsi="Wingdings" w:hint="default"/>
+      </w:rPr>
+    </w:lvl>
+    <w:lvl w:ilvl="6" w:tplc="04160001" w:tentative="1">
+      <w:start w:val="1"/>
+      <w:numFmt w:val="bullet"/>
+      <w:lvlText w:val=""/>
+      <w:lvlJc w:val="left"/>
+      <w:pPr>
+        <w:ind w:left="5040" w:hanging="360"/>
+      </w:pPr>
+      <w:rPr>
+        <w:rFonts w:ascii="Symbol" w:hAnsi="Symbol" w:hint="default"/>
+      </w:rPr>
+    </w:lvl>
+    <w:lvl w:ilvl="7" w:tplc="04160003" w:tentative="1">
+      <w:start w:val="1"/>
+      <w:numFmt w:val="bullet"/>
+      <w:lvlText w:val="o"/>
+      <w:lvlJc w:val="left"/>
+      <w:pPr>
+        <w:ind w:left="5760" w:hanging="360"/>
+      </w:pPr>
+      <w:rPr>
+        <w:rFonts w:ascii="Courier New" w:hAnsi="Courier New" w:cs="Courier New" w:hint="default"/>
+      </w:rPr>
+    </w:lvl>
+    <w:lvl w:ilvl="8" w:tplc="04160005" w:tentative="1">
+      <w:start w:val="1"/>
+      <w:numFmt w:val="bullet"/>
+      <w:lvlText w:val=""/>
+      <w:lvlJc w:val="left"/>
+      <w:pPr>
+        <w:ind w:left="6480" w:hanging="360"/>
+      </w:pPr>
+      <w:rPr>
+        <w:rFonts w:ascii="Wingdings" w:hAnsi="Wingdings" w:hint="default"/>
+      </w:rPr>
+    </w:lvl>
+  </w:abstractNum>
+  <w:abstractNum w:abstractNumId="9">
     <w:nsid w:val="22BE0B64"/>
     <w:multiLevelType w:val="singleLevel"/>
     <w:tmpl w:val="77A0C01E"/>
@@ -2059,7 +2496,7 @@
       </w:rPr>
     </w:lvl>
   </w:abstractNum>
-  <w:abstractNum w:abstractNumId="9">
+  <w:abstractNum w:abstractNumId="10">
     <w:nsid w:val="277A3C60"/>
     <w:multiLevelType w:val="hybridMultilevel"/>
     <w:tmpl w:val="BADC119C"/>
@@ -2172,7 +2609,7 @@
       </w:rPr>
     </w:lvl>
   </w:abstractNum>
-  <w:abstractNum w:abstractNumId="10">
+  <w:abstractNum w:abstractNumId="11">
     <w:nsid w:val="29EF7447"/>
     <w:multiLevelType w:val="multilevel"/>
     <w:tmpl w:val="2E3C2874"/>
@@ -2321,7 +2758,7 @@
       </w:rPr>
     </w:lvl>
   </w:abstractNum>
-  <w:abstractNum w:abstractNumId="11">
+  <w:abstractNum w:abstractNumId="12">
     <w:nsid w:val="37393DC0"/>
     <w:multiLevelType w:val="hybridMultilevel"/>
     <w:tmpl w:val="7A78BA46"/>
@@ -2461,7 +2898,7 @@
       </w:rPr>
     </w:lvl>
   </w:abstractNum>
-  <w:abstractNum w:abstractNumId="12">
+  <w:abstractNum w:abstractNumId="13">
     <w:nsid w:val="3F6D6EB3"/>
     <w:multiLevelType w:val="multilevel"/>
     <w:tmpl w:val="FFFFFFFF"/>
@@ -2529,7 +2966,7 @@
       <w:lvlJc w:val="left"/>
     </w:lvl>
   </w:abstractNum>
-  <w:abstractNum w:abstractNumId="13">
+  <w:abstractNum w:abstractNumId="14">
     <w:nsid w:val="41395FB6"/>
     <w:multiLevelType w:val="hybridMultilevel"/>
     <w:tmpl w:val="4ABC85C4"/>
@@ -2669,7 +3106,7 @@
       </w:rPr>
     </w:lvl>
   </w:abstractNum>
-  <w:abstractNum w:abstractNumId="14">
+  <w:abstractNum w:abstractNumId="15">
     <w:nsid w:val="579F3F8C"/>
     <w:multiLevelType w:val="multilevel"/>
     <w:tmpl w:val="219CCD04"/>
@@ -2818,7 +3255,7 @@
       </w:rPr>
     </w:lvl>
   </w:abstractNum>
-  <w:abstractNum w:abstractNumId="15">
+  <w:abstractNum w:abstractNumId="16">
     <w:nsid w:val="5D1D59FB"/>
     <w:multiLevelType w:val="hybridMultilevel"/>
     <w:tmpl w:val="8F7C13BE"/>
@@ -2931,7 +3368,7 @@
       </w:rPr>
     </w:lvl>
   </w:abstractNum>
-  <w:abstractNum w:abstractNumId="16">
+  <w:abstractNum w:abstractNumId="17">
     <w:nsid w:val="5DEF61DC"/>
     <w:multiLevelType w:val="multilevel"/>
     <w:tmpl w:val="FFFFFFFF"/>
@@ -2999,7 +3436,7 @@
       <w:lvlJc w:val="left"/>
     </w:lvl>
   </w:abstractNum>
-  <w:abstractNum w:abstractNumId="17">
+  <w:abstractNum w:abstractNumId="18">
     <w:nsid w:val="652D4E0F"/>
     <w:multiLevelType w:val="hybridMultilevel"/>
     <w:tmpl w:val="A3A67F2A"/>
@@ -3112,7 +3549,7 @@
       </w:rPr>
     </w:lvl>
   </w:abstractNum>
-  <w:abstractNum w:abstractNumId="18">
+  <w:abstractNum w:abstractNumId="19">
     <w:nsid w:val="65704325"/>
     <w:multiLevelType w:val="hybridMultilevel"/>
     <w:tmpl w:val="32B0D5EE"/>
@@ -3252,7 +3689,7 @@
       </w:rPr>
     </w:lvl>
   </w:abstractNum>
-  <w:abstractNum w:abstractNumId="19">
+  <w:abstractNum w:abstractNumId="20">
     <w:nsid w:val="701A771C"/>
     <w:multiLevelType w:val="multilevel"/>
     <w:tmpl w:val="11D8D30C"/>
@@ -3325,7 +3762,7 @@
       <w:lvlJc w:val="left"/>
     </w:lvl>
   </w:abstractNum>
-  <w:abstractNum w:abstractNumId="20">
+  <w:abstractNum w:abstractNumId="21">
     <w:nsid w:val="73474DEB"/>
     <w:multiLevelType w:val="hybridMultilevel"/>
     <w:tmpl w:val="F410D3B4"/>
@@ -3472,10 +3909,10 @@
     <w:abstractNumId w:val="7"/>
   </w:num>
   <w:num w:numId="3">
-    <w:abstractNumId w:val="20"/>
+    <w:abstractNumId w:val="21"/>
   </w:num>
   <w:num w:numId="4">
-    <w:abstractNumId w:val="18"/>
+    <w:abstractNumId w:val="19"/>
   </w:num>
   <w:num w:numId="5">
     <w:abstractNumId w:val="0"/>
@@ -3511,7 +3948,7 @@
     <w:abstractNumId w:val="0"/>
   </w:num>
   <w:num w:numId="16">
-    <w:abstractNumId w:val="8"/>
+    <w:abstractNumId w:val="9"/>
   </w:num>
   <w:num w:numId="17">
     <w:abstractNumId w:val="6"/>
@@ -3520,7 +3957,7 @@
     <w:abstractNumId w:val="2"/>
   </w:num>
   <w:num w:numId="19">
-    <w:abstractNumId w:val="13"/>
+    <w:abstractNumId w:val="14"/>
   </w:num>
   <w:num w:numId="20">
     <w:abstractNumId w:val="0"/>
@@ -3535,10 +3972,10 @@
     <w:abstractNumId w:val="0"/>
   </w:num>
   <w:num w:numId="24">
-    <w:abstractNumId w:val="11"/>
+    <w:abstractNumId w:val="12"/>
   </w:num>
   <w:num w:numId="25">
-    <w:abstractNumId w:val="10"/>
+    <w:abstractNumId w:val="11"/>
   </w:num>
   <w:num w:numId="26">
     <w:abstractNumId w:val="3"/>
@@ -3547,31 +3984,34 @@
     <w:abstractNumId w:val="5"/>
   </w:num>
   <w:num w:numId="28">
-    <w:abstractNumId w:val="16"/>
+    <w:abstractNumId w:val="17"/>
   </w:num>
   <w:num w:numId="29">
-    <w:abstractNumId w:val="12"/>
+    <w:abstractNumId w:val="13"/>
   </w:num>
   <w:num w:numId="30">
-    <w:abstractNumId w:val="19"/>
+    <w:abstractNumId w:val="20"/>
   </w:num>
   <w:num w:numId="31">
     <w:abstractNumId w:val="4"/>
   </w:num>
   <w:num w:numId="32">
-    <w:abstractNumId w:val="14"/>
+    <w:abstractNumId w:val="15"/>
   </w:num>
   <w:num w:numId="33">
     <w:abstractNumId w:val="1"/>
   </w:num>
   <w:num w:numId="34">
-    <w:abstractNumId w:val="9"/>
+    <w:abstractNumId w:val="10"/>
   </w:num>
   <w:num w:numId="35">
-    <w:abstractNumId w:val="15"/>
+    <w:abstractNumId w:val="16"/>
   </w:num>
   <w:num w:numId="36">
-    <w:abstractNumId w:val="17"/>
+    <w:abstractNumId w:val="18"/>
+  </w:num>
+  <w:num w:numId="37">
+    <w:abstractNumId w:val="8"/>
   </w:num>
 </w:numbering>
 </file>
@@ -4454,6 +4894,196 @@
     <w:name w:val="apple-converted-space"/>
     <w:basedOn w:val="Fontepargpadro"/>
     <w:rsid w:val="00423AEF"/>
+  </w:style>
+</w:styles>
+</file>
+
+<file path=word/stylesWithEffects.xml><?xml version="1.0" encoding="utf-8"?>
+<w:styles xmlns:wpc="http://schemas.microsoft.com/office/word/2010/wordprocessingCanvas" xmlns:mc="http://schemas.openxmlformats.org/markup-compatibility/2006" xmlns:o="urn:schemas-microsoft-com:office:office" xmlns:r="http://schemas.openxmlformats.org/officeDocument/2006/relationships" xmlns:m="http://schemas.openxmlformats.org/officeDocument/2006/math" xmlns:v="urn:schemas-microsoft-com:vml" xmlns:wp14="http://schemas.microsoft.com/office/word/2010/wordprocessingDrawing" xmlns:wp="http://schemas.openxmlformats.org/drawingml/2006/wordprocessingDrawing" xmlns:w10="urn:schemas-microsoft-com:office:word" xmlns:w="http://schemas.openxmlformats.org/wordprocessingml/2006/main" xmlns:w14="http://schemas.microsoft.com/office/word/2010/wordml" xmlns:wpg="http://schemas.microsoft.com/office/word/2010/wordprocessingGroup" xmlns:wpi="http://schemas.microsoft.com/office/word/2010/wordprocessingInk" xmlns:wne="http://schemas.microsoft.com/office/word/2006/wordml" xmlns:wps="http://schemas.microsoft.com/office/word/2010/wordprocessingShape" mc:Ignorable="w14 wp14">
+  <w:docDefaults>
+    <w:rPrDefault>
+      <w:rPr>
+        <w:rFonts w:asciiTheme="minorHAnsi" w:eastAsiaTheme="minorEastAsia" w:hAnsiTheme="minorHAnsi" w:cstheme="minorBidi"/>
+        <w:sz w:val="22"/>
+        <w:szCs w:val="22"/>
+        <w:lang w:val="pt-BR" w:eastAsia="pt-BR" w:bidi="ar-SA"/>
+      </w:rPr>
+    </w:rPrDefault>
+    <w:pPrDefault>
+      <w:pPr>
+        <w:spacing w:after="200" w:line="276" w:lineRule="auto"/>
+      </w:pPr>
+    </w:pPrDefault>
+  </w:docDefaults>
+  <w:latentStyles w:defLockedState="0" w:defUIPriority="99" w:defSemiHidden="1" w:defUnhideWhenUsed="1" w:defQFormat="0" w:count="267">
+    <w:lsdException w:name="Normal" w:semiHidden="0" w:uiPriority="0" w:unhideWhenUsed="0" w:qFormat="1"/>
+    <w:lsdException w:name="heading 1" w:semiHidden="0" w:uiPriority="9" w:unhideWhenUsed="0" w:qFormat="1"/>
+    <w:lsdException w:name="heading 2" w:uiPriority="9" w:qFormat="1"/>
+    <w:lsdException w:name="heading 3" w:uiPriority="9" w:qFormat="1"/>
+    <w:lsdException w:name="heading 4" w:uiPriority="9" w:qFormat="1"/>
+    <w:lsdException w:name="heading 5" w:uiPriority="9" w:qFormat="1"/>
+    <w:lsdException w:name="heading 6" w:uiPriority="9" w:qFormat="1"/>
+    <w:lsdException w:name="heading 7" w:uiPriority="9" w:qFormat="1"/>
+    <w:lsdException w:name="heading 8" w:uiPriority="9" w:qFormat="1"/>
+    <w:lsdException w:name="heading 9" w:uiPriority="9" w:qFormat="1"/>
+    <w:lsdException w:name="toc 1" w:uiPriority="39"/>
+    <w:lsdException w:name="toc 2" w:uiPriority="39"/>
+    <w:lsdException w:name="toc 3" w:uiPriority="39"/>
+    <w:lsdException w:name="toc 4" w:uiPriority="39"/>
+    <w:lsdException w:name="toc 5" w:uiPriority="39"/>
+    <w:lsdException w:name="toc 6" w:uiPriority="39"/>
+    <w:lsdException w:name="toc 7" w:uiPriority="39"/>
+    <w:lsdException w:name="toc 8" w:uiPriority="39"/>
+    <w:lsdException w:name="toc 9" w:uiPriority="39"/>
+    <w:lsdException w:name="caption" w:uiPriority="35" w:qFormat="1"/>
+    <w:lsdException w:name="Title" w:semiHidden="0" w:uiPriority="10" w:unhideWhenUsed="0" w:qFormat="1"/>
+    <w:lsdException w:name="Default Paragraph Font" w:uiPriority="1"/>
+    <w:lsdException w:name="Subtitle" w:semiHidden="0" w:uiPriority="11" w:unhideWhenUsed="0" w:qFormat="1"/>
+    <w:lsdException w:name="Strong" w:semiHidden="0" w:uiPriority="22" w:unhideWhenUsed="0" w:qFormat="1"/>
+    <w:lsdException w:name="Emphasis" w:semiHidden="0" w:uiPriority="20" w:unhideWhenUsed="0" w:qFormat="1"/>
+    <w:lsdException w:name="Table Grid" w:semiHidden="0" w:uiPriority="59" w:unhideWhenUsed="0"/>
+    <w:lsdException w:name="Placeholder Text" w:unhideWhenUsed="0"/>
+    <w:lsdException w:name="No Spacing" w:semiHidden="0" w:uiPriority="1" w:unhideWhenUsed="0" w:qFormat="1"/>
+    <w:lsdException w:name="Light Shading" w:semiHidden="0" w:uiPriority="60" w:unhideWhenUsed="0"/>
+    <w:lsdException w:name="Light List" w:semiHidden="0" w:uiPriority="61" w:unhideWhenUsed="0"/>
+    <w:lsdException w:name="Light Grid" w:semiHidden="0" w:uiPriority="62" w:unhideWhenUsed="0"/>
+    <w:lsdException w:name="Medium Shading 1" w:semiHidden="0" w:uiPriority="63" w:unhideWhenUsed="0"/>
+    <w:lsdException w:name="Medium Shading 2" w:semiHidden="0" w:uiPriority="64" w:unhideWhenUsed="0"/>
+    <w:lsdException w:name="Medium List 1" w:semiHidden="0" w:uiPriority="65" w:unhideWhenUsed="0"/>
+    <w:lsdException w:name="Medium List 2" w:semiHidden="0" w:uiPriority="66" w:unhideWhenUsed="0"/>
+    <w:lsdException w:name="Medium Grid 1" w:semiHidden="0" w:uiPriority="67" w:unhideWhenUsed="0"/>
+    <w:lsdException w:name="Medium Grid 2" w:semiHidden="0" w:uiPriority="68" w:unhideWhenUsed="0"/>
+    <w:lsdException w:name="Medium Grid 3" w:semiHidden="0" w:uiPriority="69" w:unhideWhenUsed="0"/>
+    <w:lsdException w:name="Dark List" w:semiHidden="0" w:uiPriority="70" w:unhideWhenUsed="0"/>
+    <w:lsdException w:name="Colorful Shading" w:semiHidden="0" w:uiPriority="71" w:unhideWhenUsed="0"/>
+    <w:lsdException w:name="Colorful List" w:semiHidden="0" w:uiPriority="72" w:unhideWhenUsed="0"/>
+    <w:lsdException w:name="Colorful Grid" w:semiHidden="0" w:uiPriority="73" w:unhideWhenUsed="0"/>
+    <w:lsdException w:name="Light Shading Accent 1" w:semiHidden="0" w:uiPriority="60" w:unhideWhenUsed="0"/>
+    <w:lsdException w:name="Light List Accent 1" w:semiHidden="0" w:uiPriority="61" w:unhideWhenUsed="0"/>
+    <w:lsdException w:name="Light Grid Accent 1" w:semiHidden="0" w:uiPriority="62" w:unhideWhenUsed="0"/>
+    <w:lsdException w:name="Medium Shading 1 Accent 1" w:semiHidden="0" w:uiPriority="63" w:unhideWhenUsed="0"/>
+    <w:lsdException w:name="Medium Shading 2 Accent 1" w:semiHidden="0" w:uiPriority="64" w:unhideWhenUsed="0"/>
+    <w:lsdException w:name="Medium List 1 Accent 1" w:semiHidden="0" w:uiPriority="65" w:unhideWhenUsed="0"/>
+    <w:lsdException w:name="Revision" w:unhideWhenUsed="0"/>
+    <w:lsdException w:name="List Paragraph" w:semiHidden="0" w:uiPriority="34" w:unhideWhenUsed="0" w:qFormat="1"/>
+    <w:lsdException w:name="Quote" w:semiHidden="0" w:uiPriority="29" w:unhideWhenUsed="0" w:qFormat="1"/>
+    <w:lsdException w:name="Intense Quote" w:semiHidden="0" w:uiPriority="30" w:unhideWhenUsed="0" w:qFormat="1"/>
+    <w:lsdException w:name="Medium List 2 Accent 1" w:semiHidden="0" w:uiPriority="66" w:unhideWhenUsed="0"/>
+    <w:lsdException w:name="Medium Grid 1 Accent 1" w:semiHidden="0" w:uiPriority="67" w:unhideWhenUsed="0"/>
+    <w:lsdException w:name="Medium Grid 2 Accent 1" w:semiHidden="0" w:uiPriority="68" w:unhideWhenUsed="0"/>
+    <w:lsdException w:name="Medium Grid 3 Accent 1" w:semiHidden="0" w:uiPriority="69" w:unhideWhenUsed="0"/>
+    <w:lsdException w:name="Dark List Accent 1" w:semiHidden="0" w:uiPriority="70" w:unhideWhenUsed="0"/>
+    <w:lsdException w:name="Colorful Shading Accent 1" w:semiHidden="0" w:uiPriority="71" w:unhideWhenUsed="0"/>
+    <w:lsdException w:name="Colorful List Accent 1" w:semiHidden="0" w:uiPriority="72" w:unhideWhenUsed="0"/>
+    <w:lsdException w:name="Colorful Grid Accent 1" w:semiHidden="0" w:uiPriority="73" w:unhideWhenUsed="0"/>
+    <w:lsdException w:name="Light Shading Accent 2" w:semiHidden="0" w:uiPriority="60" w:unhideWhenUsed="0"/>
+    <w:lsdException w:name="Light List Accent 2" w:semiHidden="0" w:uiPriority="61" w:unhideWhenUsed="0"/>
+    <w:lsdException w:name="Light Grid Accent 2" w:semiHidden="0" w:uiPriority="62" w:unhideWhenUsed="0"/>
+    <w:lsdException w:name="Medium Shading 1 Accent 2" w:semiHidden="0" w:uiPriority="63" w:unhideWhenUsed="0"/>
+    <w:lsdException w:name="Medium Shading 2 Accent 2" w:semiHidden="0" w:uiPriority="64" w:unhideWhenUsed="0"/>
+    <w:lsdException w:name="Medium List 1 Accent 2" w:semiHidden="0" w:uiPriority="65" w:unhideWhenUsed="0"/>
+    <w:lsdException w:name="Medium List 2 Accent 2" w:semiHidden="0" w:uiPriority="66" w:unhideWhenUsed="0"/>
+    <w:lsdException w:name="Medium Grid 1 Accent 2" w:semiHidden="0" w:uiPriority="67" w:unhideWhenUsed="0"/>
+    <w:lsdException w:name="Medium Grid 2 Accent 2" w:semiHidden="0" w:uiPriority="68" w:unhideWhenUsed="0"/>
+    <w:lsdException w:name="Medium Grid 3 Accent 2" w:semiHidden="0" w:uiPriority="69" w:unhideWhenUsed="0"/>
+    <w:lsdException w:name="Dark List Accent 2" w:semiHidden="0" w:uiPriority="70" w:unhideWhenUsed="0"/>
+    <w:lsdException w:name="Colorful Shading Accent 2" w:semiHidden="0" w:uiPriority="71" w:unhideWhenUsed="0"/>
+    <w:lsdException w:name="Colorful List Accent 2" w:semiHidden="0" w:uiPriority="72" w:unhideWhenUsed="0"/>
+    <w:lsdException w:name="Colorful Grid Accent 2" w:semiHidden="0" w:uiPriority="73" w:unhideWhenUsed="0"/>
+    <w:lsdException w:name="Light Shading Accent 3" w:semiHidden="0" w:uiPriority="60" w:unhideWhenUsed="0"/>
+    <w:lsdException w:name="Light List Accent 3" w:semiHidden="0" w:uiPriority="61" w:unhideWhenUsed="0"/>
+    <w:lsdException w:name="Light Grid Accent 3" w:semiHidden="0" w:uiPriority="62" w:unhideWhenUsed="0"/>
+    <w:lsdException w:name="Medium Shading 1 Accent 3" w:semiHidden="0" w:uiPriority="63" w:unhideWhenUsed="0"/>
+    <w:lsdException w:name="Medium Shading 2 Accent 3" w:semiHidden="0" w:uiPriority="64" w:unhideWhenUsed="0"/>
+    <w:lsdException w:name="Medium List 1 Accent 3" w:semiHidden="0" w:uiPriority="65" w:unhideWhenUsed="0"/>
+    <w:lsdException w:name="Medium List 2 Accent 3" w:semiHidden="0" w:uiPriority="66" w:unhideWhenUsed="0"/>
+    <w:lsdException w:name="Medium Grid 1 Accent 3" w:semiHidden="0" w:uiPriority="67" w:unhideWhenUsed="0"/>
+    <w:lsdException w:name="Medium Grid 2 Accent 3" w:semiHidden="0" w:uiPriority="68" w:unhideWhenUsed="0"/>
+    <w:lsdException w:name="Medium Grid 3 Accent 3" w:semiHidden="0" w:uiPriority="69" w:unhideWhenUsed="0"/>
+    <w:lsdException w:name="Dark List Accent 3" w:semiHidden="0" w:uiPriority="70" w:unhideWhenUsed="0"/>
+    <w:lsdException w:name="Colorful Shading Accent 3" w:semiHidden="0" w:uiPriority="71" w:unhideWhenUsed="0"/>
+    <w:lsdException w:name="Colorful List Accent 3" w:semiHidden="0" w:uiPriority="72" w:unhideWhenUsed="0"/>
+    <w:lsdException w:name="Colorful Grid Accent 3" w:semiHidden="0" w:uiPriority="73" w:unhideWhenUsed="0"/>
+    <w:lsdException w:name="Light Shading Accent 4" w:semiHidden="0" w:uiPriority="60" w:unhideWhenUsed="0"/>
+    <w:lsdException w:name="Light List Accent 4" w:semiHidden="0" w:uiPriority="61" w:unhideWhenUsed="0"/>
+    <w:lsdException w:name="Light Grid Accent 4" w:semiHidden="0" w:uiPriority="62" w:unhideWhenUsed="0"/>
+    <w:lsdException w:name="Medium Shading 1 Accent 4" w:semiHidden="0" w:uiPriority="63" w:unhideWhenUsed="0"/>
+    <w:lsdException w:name="Medium Shading 2 Accent 4" w:semiHidden="0" w:uiPriority="64" w:unhideWhenUsed="0"/>
+    <w:lsdException w:name="Medium List 1 Accent 4" w:semiHidden="0" w:uiPriority="65" w:unhideWhenUsed="0"/>
+    <w:lsdException w:name="Medium List 2 Accent 4" w:semiHidden="0" w:uiPriority="66" w:unhideWhenUsed="0"/>
+    <w:lsdException w:name="Medium Grid 1 Accent 4" w:semiHidden="0" w:uiPriority="67" w:unhideWhenUsed="0"/>
+    <w:lsdException w:name="Medium Grid 2 Accent 4" w:semiHidden="0" w:uiPriority="68" w:unhideWhenUsed="0"/>
+    <w:lsdException w:name="Medium Grid 3 Accent 4" w:semiHidden="0" w:uiPriority="69" w:unhideWhenUsed="0"/>
+    <w:lsdException w:name="Dark List Accent 4" w:semiHidden="0" w:uiPriority="70" w:unhideWhenUsed="0"/>
+    <w:lsdException w:name="Colorful Shading Accent 4" w:semiHidden="0" w:uiPriority="71" w:unhideWhenUsed="0"/>
+    <w:lsdException w:name="Colorful List Accent 4" w:semiHidden="0" w:uiPriority="72" w:unhideWhenUsed="0"/>
+    <w:lsdException w:name="Colorful Grid Accent 4" w:semiHidden="0" w:uiPriority="73" w:unhideWhenUsed="0"/>
+    <w:lsdException w:name="Light Shading Accent 5" w:semiHidden="0" w:uiPriority="60" w:unhideWhenUsed="0"/>
+    <w:lsdException w:name="Light List Accent 5" w:semiHidden="0" w:uiPriority="61" w:unhideWhenUsed="0"/>
+    <w:lsdException w:name="Light Grid Accent 5" w:semiHidden="0" w:uiPriority="62" w:unhideWhenUsed="0"/>
+    <w:lsdException w:name="Medium Shading 1 Accent 5" w:semiHidden="0" w:uiPriority="63" w:unhideWhenUsed="0"/>
+    <w:lsdException w:name="Medium Shading 2 Accent 5" w:semiHidden="0" w:uiPriority="64" w:unhideWhenUsed="0"/>
+    <w:lsdException w:name="Medium List 1 Accent 5" w:semiHidden="0" w:uiPriority="65" w:unhideWhenUsed="0"/>
+    <w:lsdException w:name="Medium List 2 Accent 5" w:semiHidden="0" w:uiPriority="66" w:unhideWhenUsed="0"/>
+    <w:lsdException w:name="Medium Grid 1 Accent 5" w:semiHidden="0" w:uiPriority="67" w:unhideWhenUsed="0"/>
+    <w:lsdException w:name="Medium Grid 2 Accent 5" w:semiHidden="0" w:uiPriority="68" w:unhideWhenUsed="0"/>
+    <w:lsdException w:name="Medium Grid 3 Accent 5" w:semiHidden="0" w:uiPriority="69" w:unhideWhenUsed="0"/>
+    <w:lsdException w:name="Dark List Accent 5" w:semiHidden="0" w:uiPriority="70" w:unhideWhenUsed="0"/>
+    <w:lsdException w:name="Colorful Shading Accent 5" w:semiHidden="0" w:uiPriority="71" w:unhideWhenUsed="0"/>
+    <w:lsdException w:name="Colorful List Accent 5" w:semiHidden="0" w:uiPriority="72" w:unhideWhenUsed="0"/>
+    <w:lsdException w:name="Colorful Grid Accent 5" w:semiHidden="0" w:uiPriority="73" w:unhideWhenUsed="0"/>
+    <w:lsdException w:name="Light Shading Accent 6" w:semiHidden="0" w:uiPriority="60" w:unhideWhenUsed="0"/>
+    <w:lsdException w:name="Light List Accent 6" w:semiHidden="0" w:uiPriority="61" w:unhideWhenUsed="0"/>
+    <w:lsdException w:name="Light Grid Accent 6" w:semiHidden="0" w:uiPriority="62" w:unhideWhenUsed="0"/>
+    <w:lsdException w:name="Medium Shading 1 Accent 6" w:semiHidden="0" w:uiPriority="63" w:unhideWhenUsed="0"/>
+    <w:lsdException w:name="Medium Shading 2 Accent 6" w:semiHidden="0" w:uiPriority="64" w:unhideWhenUsed="0"/>
+    <w:lsdException w:name="Medium List 1 Accent 6" w:semiHidden="0" w:uiPriority="65" w:unhideWhenUsed="0"/>
+    <w:lsdException w:name="Medium List 2 Accent 6" w:semiHidden="0" w:uiPriority="66" w:unhideWhenUsed="0"/>
+    <w:lsdException w:name="Medium Grid 1 Accent 6" w:semiHidden="0" w:uiPriority="67" w:unhideWhenUsed="0"/>
+    <w:lsdException w:name="Medium Grid 2 Accent 6" w:semiHidden="0" w:uiPriority="68" w:unhideWhenUsed="0"/>
+    <w:lsdException w:name="Medium Grid 3 Accent 6" w:semiHidden="0" w:uiPriority="69" w:unhideWhenUsed="0"/>
+    <w:lsdException w:name="Dark List Accent 6" w:semiHidden="0" w:uiPriority="70" w:unhideWhenUsed="0"/>
+    <w:lsdException w:name="Colorful Shading Accent 6" w:semiHidden="0" w:uiPriority="71" w:unhideWhenUsed="0"/>
+    <w:lsdException w:name="Colorful List Accent 6" w:semiHidden="0" w:uiPriority="72" w:unhideWhenUsed="0"/>
+    <w:lsdException w:name="Colorful Grid Accent 6" w:semiHidden="0" w:uiPriority="73" w:unhideWhenUsed="0"/>
+    <w:lsdException w:name="Subtle Emphasis" w:semiHidden="0" w:uiPriority="19" w:unhideWhenUsed="0" w:qFormat="1"/>
+    <w:lsdException w:name="Intense Emphasis" w:semiHidden="0" w:uiPriority="21" w:unhideWhenUsed="0" w:qFormat="1"/>
+    <w:lsdException w:name="Subtle Reference" w:semiHidden="0" w:uiPriority="31" w:unhideWhenUsed="0" w:qFormat="1"/>
+    <w:lsdException w:name="Intense Reference" w:semiHidden="0" w:uiPriority="32" w:unhideWhenUsed="0" w:qFormat="1"/>
+    <w:lsdException w:name="Book Title" w:semiHidden="0" w:uiPriority="33" w:unhideWhenUsed="0" w:qFormat="1"/>
+    <w:lsdException w:name="Bibliography" w:uiPriority="37"/>
+    <w:lsdException w:name="TOC Heading" w:uiPriority="39" w:qFormat="1"/>
+  </w:latentStyles>
+  <w:style w:type="paragraph" w:default="1" w:styleId="Normal">
+    <w:name w:val="Normal"/>
+    <w:qFormat/>
+  </w:style>
+  <w:style w:type="character" w:default="1" w:styleId="Fontepargpadro">
+    <w:name w:val="Default Paragraph Font"/>
+    <w:uiPriority w:val="1"/>
+    <w:semiHidden/>
+    <w:unhideWhenUsed/>
+  </w:style>
+  <w:style w:type="table" w:default="1" w:styleId="Tabelanormal">
+    <w:name w:val="Normal Table"/>
+    <w:uiPriority w:val="99"/>
+    <w:semiHidden/>
+    <w:unhideWhenUsed/>
+    <w:tblPr>
+      <w:tblInd w:w="0" w:type="dxa"/>
+      <w:tblCellMar>
+        <w:top w:w="0" w:type="dxa"/>
+        <w:left w:w="108" w:type="dxa"/>
+        <w:bottom w:w="0" w:type="dxa"/>
+        <w:right w:w="108" w:type="dxa"/>
+      </w:tblCellMar>
+    </w:tblPr>
+  </w:style>
+  <w:style w:type="numbering" w:default="1" w:styleId="Semlista">
+    <w:name w:val="No List"/>
+    <w:uiPriority w:val="99"/>
+    <w:semiHidden/>
+    <w:unhideWhenUsed/>
   </w:style>
 </w:styles>
 </file>

</xml_diff>

<commit_message>
Ajustes na lista de Itens e Doc. de Arquitetura
Ajustes na lista de Itens e Doc. de Arquitetura
</commit_message>
<xml_diff>
--- a/design/DP-Arquitetura.docx
+++ b/design/DP-Arquitetura.docx
@@ -9,12 +9,14 @@
           <w:color w:val="000000" w:themeColor="text1"/>
         </w:rPr>
       </w:pPr>
+      <w:proofErr w:type="gramStart"/>
       <w:r>
         <w:rPr>
           <w:color w:val="000000" w:themeColor="text1"/>
         </w:rPr>
         <w:t>DoadorPe</w:t>
       </w:r>
+      <w:proofErr w:type="gramEnd"/>
     </w:p>
     <w:p>
       <w:pPr>
@@ -482,6 +484,218 @@
       </w:r>
     </w:p>
     <w:p/>
+    <w:p>
+      <w:pPr>
+        <w:pStyle w:val="PargrafodaLista"/>
+        <w:widowControl/>
+        <w:numPr>
+          <w:ilvl w:val="0"/>
+          <w:numId w:val="38"/>
+        </w:numPr>
+        <w:spacing w:before="60" w:after="60" w:line="240" w:lineRule="auto"/>
+        <w:jc w:val="both"/>
+        <w:rPr>
+          <w:rFonts w:ascii="Arial" w:hAnsi="Arial" w:cs="Arial"/>
+        </w:rPr>
+      </w:pPr>
+      <w:r>
+        <w:rPr>
+          <w:rFonts w:ascii="Arial" w:hAnsi="Arial" w:cs="Arial"/>
+          <w:b/>
+          <w:bCs/>
+        </w:rPr>
+        <w:t>Implantabilidade</w:t>
+      </w:r>
+    </w:p>
+    <w:p>
+      <w:pPr>
+        <w:pStyle w:val="PargrafodaLista"/>
+        <w:widowControl/>
+        <w:spacing w:before="60" w:after="60" w:line="240" w:lineRule="auto"/>
+        <w:ind w:left="1245"/>
+        <w:jc w:val="both"/>
+        <w:rPr>
+          <w:rFonts w:ascii="Arial" w:hAnsi="Arial" w:cs="Arial"/>
+        </w:rPr>
+      </w:pPr>
+      <w:r>
+        <w:rPr>
+          <w:rFonts w:ascii="Arial" w:hAnsi="Arial" w:cs="Arial"/>
+        </w:rPr>
+        <w:t>A entrega dos</w:t>
+      </w:r>
+      <w:r>
+        <w:rPr>
+          <w:rFonts w:ascii="Arial" w:hAnsi="Arial" w:cs="Arial"/>
+        </w:rPr>
+        <w:t xml:space="preserve"> módulos do </w:t>
+      </w:r>
+      <w:r>
+        <w:rPr>
+          <w:rFonts w:ascii="Arial" w:hAnsi="Arial" w:cs="Arial"/>
+        </w:rPr>
+        <w:t xml:space="preserve">aplicativo deve ser </w:t>
+      </w:r>
+      <w:r>
+        <w:rPr>
+          <w:rFonts w:ascii="Arial" w:hAnsi="Arial" w:cs="Arial"/>
+        </w:rPr>
+        <w:t xml:space="preserve">desenvolvida e implantados </w:t>
+      </w:r>
+      <w:r>
+        <w:rPr>
+          <w:rFonts w:ascii="Arial" w:hAnsi="Arial" w:cs="Arial"/>
+        </w:rPr>
+        <w:t>baseado no desenvolvimento preestabelecido por datas de entrega dos artefatos conforme documentação.</w:t>
+      </w:r>
+      <w:r>
+        <w:rPr>
+          <w:rFonts w:ascii="Arial" w:hAnsi="Arial" w:cs="Arial"/>
+        </w:rPr>
+        <w:t> </w:t>
+      </w:r>
+    </w:p>
+    <w:p>
+      <w:pPr>
+        <w:pStyle w:val="PargrafodaLista"/>
+        <w:widowControl/>
+        <w:spacing w:before="60" w:after="60" w:line="240" w:lineRule="auto"/>
+        <w:ind w:left="1245"/>
+        <w:jc w:val="both"/>
+        <w:rPr>
+          <w:rFonts w:ascii="Arial" w:hAnsi="Arial" w:cs="Arial"/>
+        </w:rPr>
+      </w:pPr>
+    </w:p>
+    <w:p>
+      <w:pPr>
+        <w:pStyle w:val="NormalWeb"/>
+        <w:numPr>
+          <w:ilvl w:val="0"/>
+          <w:numId w:val="38"/>
+        </w:numPr>
+        <w:shd w:val="clear" w:color="auto" w:fill="FFFFFF"/>
+        <w:spacing w:before="0" w:beforeAutospacing="0" w:after="0" w:afterAutospacing="0" w:line="252" w:lineRule="atLeast"/>
+      </w:pPr>
+      <w:r>
+        <w:rPr>
+          <w:b/>
+          <w:bCs/>
+        </w:rPr>
+        <w:t>Tempo de resposta</w:t>
+      </w:r>
+    </w:p>
+    <w:p>
+      <w:pPr>
+        <w:pStyle w:val="NormalWeb"/>
+        <w:shd w:val="clear" w:color="auto" w:fill="FFFFFF"/>
+        <w:spacing w:before="0" w:beforeAutospacing="0" w:after="252" w:afterAutospacing="0" w:line="252" w:lineRule="atLeast"/>
+        <w:ind w:left="1245"/>
+      </w:pPr>
+      <w:r>
+        <w:t>O tempo de re</w:t>
+      </w:r>
+      <w:r>
+        <w:t>sposta máximo para as operações do aplicativo com acesso simultâneo de até 50</w:t>
+      </w:r>
+      <w:r>
+        <w:t xml:space="preserve"> usuários </w:t>
+      </w:r>
+      <w:r>
+        <w:t>tem que ser de no máximo 5 segundos para um terço das requisições solicitadas</w:t>
+      </w:r>
+      <w:r>
+        <w:t>.</w:t>
+      </w:r>
+    </w:p>
+    <w:p>
+      <w:pPr>
+        <w:pStyle w:val="NormalWeb"/>
+        <w:numPr>
+          <w:ilvl w:val="0"/>
+          <w:numId w:val="38"/>
+        </w:numPr>
+        <w:shd w:val="clear" w:color="auto" w:fill="FFFFFF"/>
+        <w:spacing w:before="0" w:beforeAutospacing="0" w:after="0" w:afterAutospacing="0" w:line="252" w:lineRule="atLeast"/>
+      </w:pPr>
+      <w:r>
+        <w:rPr>
+          <w:b/>
+          <w:bCs/>
+        </w:rPr>
+        <w:t>Disponibilidade</w:t>
+      </w:r>
+    </w:p>
+    <w:p>
+      <w:pPr>
+        <w:pStyle w:val="NormalWeb"/>
+        <w:shd w:val="clear" w:color="auto" w:fill="FFFFFF"/>
+        <w:spacing w:before="0" w:beforeAutospacing="0" w:after="252" w:afterAutospacing="0" w:line="252" w:lineRule="atLeast"/>
+        <w:ind w:left="1245"/>
+      </w:pPr>
+      <w:r>
+        <w:lastRenderedPageBreak/>
+        <w:t>O</w:t>
+      </w:r>
+      <w:r>
+        <w:t>s</w:t>
+      </w:r>
+      <w:r>
+        <w:t xml:space="preserve"> módulo</w:t>
+      </w:r>
+      <w:r>
+        <w:t>s</w:t>
+      </w:r>
+      <w:r>
+        <w:t xml:space="preserve"> baseado</w:t>
+      </w:r>
+      <w:r>
+        <w:t>s</w:t>
+      </w:r>
+      <w:r>
+        <w:t xml:space="preserve"> na web deve ter</w:t>
+      </w:r>
+      <w:r>
+        <w:t xml:space="preserve"> disponibilidade de 99%, ou seja, servers replicados para minimar o impacto para o usuário.</w:t>
+      </w:r>
+    </w:p>
+    <w:p>
+      <w:pPr>
+        <w:rPr>
+          <w:rFonts w:ascii="Arial" w:hAnsi="Arial" w:cs="Arial"/>
+        </w:rPr>
+      </w:pPr>
+      <w:r>
+        <w:rPr>
+          <w:rFonts w:ascii="Arial" w:hAnsi="Arial" w:cs="Arial"/>
+        </w:rPr>
+        <w:t xml:space="preserve">Obs.: O critério de entrega será utilizado para agrupar as funcionalidades que serão entregues nos prazos </w:t>
+      </w:r>
+      <w:r>
+        <w:rPr>
+          <w:rFonts w:ascii="Arial" w:hAnsi="Arial" w:cs="Arial"/>
+        </w:rPr>
+        <w:t>estabelecidos nos marcos e determinado pelo gerente do projeto</w:t>
+      </w:r>
+      <w:r>
+        <w:rPr>
+          <w:rFonts w:ascii="Arial" w:hAnsi="Arial" w:cs="Arial"/>
+        </w:rPr>
+        <w:t>.</w:t>
+      </w:r>
+    </w:p>
+    <w:p>
+      <w:pPr>
+        <w:rPr>
+          <w:rFonts w:ascii="Arial" w:hAnsi="Arial" w:cs="Arial"/>
+        </w:rPr>
+      </w:pPr>
+    </w:p>
+    <w:p>
+      <w:pPr>
+        <w:ind w:left="360"/>
+      </w:pPr>
+    </w:p>
     <w:p/>
     <w:p>
       <w:pPr>
@@ -601,13 +815,27 @@
         <w:rPr>
           <w:color w:val="000000" w:themeColor="text1"/>
         </w:rPr>
-        <w:t xml:space="preserve">m </w:t>
-      </w:r>
-      <w:r>
-        <w:rPr>
-          <w:color w:val="000000" w:themeColor="text1"/>
-        </w:rPr>
-        <w:t>mas organizad</w:t>
+        <w:t>m</w:t>
+      </w:r>
+      <w:proofErr w:type="gramStart"/>
+      <w:r>
+        <w:rPr>
+          <w:color w:val="000000" w:themeColor="text1"/>
+        </w:rPr>
+        <w:t xml:space="preserve"> </w:t>
+      </w:r>
+      <w:r>
+        <w:rPr>
+          <w:color w:val="000000" w:themeColor="text1"/>
+        </w:rPr>
+        <w:t>mas</w:t>
+      </w:r>
+      <w:proofErr w:type="gramEnd"/>
+      <w:r>
+        <w:rPr>
+          <w:color w:val="000000" w:themeColor="text1"/>
+        </w:rPr>
+        <w:t xml:space="preserve"> organizad</w:t>
       </w:r>
       <w:r>
         <w:rPr>
@@ -619,14 +847,7 @@
         <w:rPr>
           <w:color w:val="000000" w:themeColor="text1"/>
         </w:rPr>
-        <w:t xml:space="preserve">, legível e fácil de ser mantido, onde ele estabelece que um programa deve ter seu código e seus </w:t>
-      </w:r>
-      <w:r>
-        <w:rPr>
-          <w:color w:val="000000" w:themeColor="text1"/>
-        </w:rPr>
-        <w:lastRenderedPageBreak/>
-        <w:t>elementos divididos entre três campos distintos:</w:t>
+        <w:t>, legível e fácil de ser mantido, onde ele estabelece que um programa deve ter seu código e seus elementos divididos entre três campos distintos:</w:t>
       </w:r>
     </w:p>
     <w:p>
@@ -663,7 +884,21 @@
         <w:rPr>
           <w:color w:val="000000" w:themeColor="text1"/>
         </w:rPr>
-        <w:t>erão classes Java básicas, com variáveis e métodos necessários, implementar a lógica e manter os dados.</w:t>
+        <w:t xml:space="preserve">erão classes Java básicas, com variáveis e métodos necessários, </w:t>
+      </w:r>
+      <w:proofErr w:type="gramStart"/>
+      <w:r>
+        <w:rPr>
+          <w:color w:val="000000" w:themeColor="text1"/>
+        </w:rPr>
+        <w:t>implementar</w:t>
+      </w:r>
+      <w:proofErr w:type="gramEnd"/>
+      <w:r>
+        <w:rPr>
+          <w:color w:val="000000" w:themeColor="text1"/>
+        </w:rPr>
+        <w:t xml:space="preserve"> a lógica e manter os dados.</w:t>
       </w:r>
     </w:p>
     <w:p>
@@ -810,6 +1045,7 @@
           <w:color w:val="000000" w:themeColor="text1"/>
           <w:lang w:eastAsia="pt-BR"/>
         </w:rPr>
+        <w:lastRenderedPageBreak/>
         <w:drawing>
           <wp:inline distT="0" distB="0" distL="0" distR="0">
             <wp:extent cx="5934710" cy="5676265"/>
@@ -859,6 +1095,27 @@
     </w:p>
     <w:p>
       <w:pPr>
+        <w:rPr>
+          <w:color w:val="000000" w:themeColor="text1"/>
+        </w:rPr>
+      </w:pPr>
+    </w:p>
+    <w:p>
+      <w:pPr>
+        <w:rPr>
+          <w:color w:val="000000" w:themeColor="text1"/>
+        </w:rPr>
+      </w:pPr>
+    </w:p>
+    <w:p>
+      <w:pPr>
+        <w:rPr>
+          <w:color w:val="000000" w:themeColor="text1"/>
+        </w:rPr>
+      </w:pPr>
+    </w:p>
+    <w:p>
+      <w:pPr>
         <w:pStyle w:val="Ttulo1"/>
         <w:rPr>
           <w:color w:val="000000" w:themeColor="text1"/>
@@ -945,6 +1202,14 @@
     </w:p>
     <w:p>
       <w:pPr>
+        <w:rPr>
+          <w:color w:val="000000" w:themeColor="text1"/>
+          <w:sz w:val="22"/>
+        </w:rPr>
+      </w:pPr>
+    </w:p>
+    <w:p>
+      <w:pPr>
         <w:pStyle w:val="Ttulo1"/>
         <w:rPr>
           <w:color w:val="000000" w:themeColor="text1"/>
@@ -954,6 +1219,7 @@
         <w:rPr>
           <w:color w:val="000000" w:themeColor="text1"/>
         </w:rPr>
+        <w:lastRenderedPageBreak/>
         <w:t>Visões Arquiteturais</w:t>
       </w:r>
     </w:p>
@@ -1017,6 +1283,22 @@
     </w:p>
     <w:p>
       <w:pPr>
+        <w:rPr>
+          <w:color w:val="000000" w:themeColor="text1"/>
+        </w:rPr>
+      </w:pPr>
+    </w:p>
+    <w:p>
+      <w:pPr>
+        <w:jc w:val="center"/>
+        <w:rPr>
+          <w:color w:val="000000" w:themeColor="text1"/>
+        </w:rPr>
+      </w:pPr>
+    </w:p>
+    <w:p>
+      <w:pPr>
+        <w:jc w:val="center"/>
         <w:rPr>
           <w:color w:val="000000" w:themeColor="text1"/>
         </w:rPr>
@@ -1178,9 +1460,11 @@
           <w:r>
             <w:sym w:font="Symbol" w:char="F0D3"/>
           </w:r>
+          <w:proofErr w:type="gramStart"/>
           <w:r>
             <w:t>DoadorPE</w:t>
           </w:r>
+          <w:proofErr w:type="gramEnd"/>
           <w:r>
             <w:fldChar w:fldCharType="begin"/>
           </w:r>
@@ -1253,7 +1537,7 @@
               <w:rStyle w:val="Nmerodepgina"/>
               <w:noProof/>
             </w:rPr>
-            <w:t>1</w:t>
+            <w:t>4</w:t>
           </w:r>
           <w:r>
             <w:rPr>
@@ -1323,12 +1607,14 @@
               <w:tab w:val="left" w:pos="1848"/>
             </w:tabs>
           </w:pPr>
+          <w:proofErr w:type="gramStart"/>
           <w:r>
             <w:rPr>
               <w:b/>
             </w:rPr>
             <w:t>DoadorPE</w:t>
           </w:r>
+          <w:proofErr w:type="gramEnd"/>
         </w:p>
       </w:tc>
       <w:tc>
@@ -1406,14 +1692,14 @@
         <v:path o:extrusionok="f" gradientshapeok="t" o:connecttype="rect"/>
         <o:lock v:ext="edit" aspectratio="t"/>
       </v:shapetype>
-      <v:shape id="_x0000_i1028" type="#_x0000_t75" style="width:29pt;height:28.05pt" o:bullet="t">
+      <v:shape id="_x0000_i1030" type="#_x0000_t75" style="width:29pt;height:27.95pt" o:bullet="t">
         <v:imagedata r:id="rId1" o:title="clip_image001"/>
       </v:shape>
     </w:pict>
   </w:numPicBullet>
   <w:numPicBullet w:numPicBulletId="1">
     <w:pict>
-      <v:shape id="_x0000_i1029" type="#_x0000_t75" style="width:30.85pt;height:29.9pt" o:bullet="t">
+      <v:shape id="_x0000_i1031" type="#_x0000_t75" style="width:31.15pt;height:30.1pt" o:bullet="t">
         <v:imagedata r:id="rId2" o:title="clip_image002"/>
       </v:shape>
     </w:pict>
@@ -3107,6 +3393,119 @@
     </w:lvl>
   </w:abstractNum>
   <w:abstractNum w:abstractNumId="15">
+    <w:nsid w:val="54BC79C4"/>
+    <w:multiLevelType w:val="hybridMultilevel"/>
+    <w:tmpl w:val="5ED6BD32"/>
+    <w:lvl w:ilvl="0" w:tplc="04160001">
+      <w:start w:val="1"/>
+      <w:numFmt w:val="bullet"/>
+      <w:lvlText w:val=""/>
+      <w:lvlJc w:val="left"/>
+      <w:pPr>
+        <w:ind w:left="1245" w:hanging="360"/>
+      </w:pPr>
+      <w:rPr>
+        <w:rFonts w:ascii="Symbol" w:hAnsi="Symbol" w:hint="default"/>
+      </w:rPr>
+    </w:lvl>
+    <w:lvl w:ilvl="1" w:tplc="04160003" w:tentative="1">
+      <w:start w:val="1"/>
+      <w:numFmt w:val="bullet"/>
+      <w:lvlText w:val="o"/>
+      <w:lvlJc w:val="left"/>
+      <w:pPr>
+        <w:ind w:left="1965" w:hanging="360"/>
+      </w:pPr>
+      <w:rPr>
+        <w:rFonts w:ascii="Courier New" w:hAnsi="Courier New" w:cs="Courier New" w:hint="default"/>
+      </w:rPr>
+    </w:lvl>
+    <w:lvl w:ilvl="2" w:tplc="04160005" w:tentative="1">
+      <w:start w:val="1"/>
+      <w:numFmt w:val="bullet"/>
+      <w:lvlText w:val=""/>
+      <w:lvlJc w:val="left"/>
+      <w:pPr>
+        <w:ind w:left="2685" w:hanging="360"/>
+      </w:pPr>
+      <w:rPr>
+        <w:rFonts w:ascii="Wingdings" w:hAnsi="Wingdings" w:hint="default"/>
+      </w:rPr>
+    </w:lvl>
+    <w:lvl w:ilvl="3" w:tplc="04160001" w:tentative="1">
+      <w:start w:val="1"/>
+      <w:numFmt w:val="bullet"/>
+      <w:lvlText w:val=""/>
+      <w:lvlJc w:val="left"/>
+      <w:pPr>
+        <w:ind w:left="3405" w:hanging="360"/>
+      </w:pPr>
+      <w:rPr>
+        <w:rFonts w:ascii="Symbol" w:hAnsi="Symbol" w:hint="default"/>
+      </w:rPr>
+    </w:lvl>
+    <w:lvl w:ilvl="4" w:tplc="04160003" w:tentative="1">
+      <w:start w:val="1"/>
+      <w:numFmt w:val="bullet"/>
+      <w:lvlText w:val="o"/>
+      <w:lvlJc w:val="left"/>
+      <w:pPr>
+        <w:ind w:left="4125" w:hanging="360"/>
+      </w:pPr>
+      <w:rPr>
+        <w:rFonts w:ascii="Courier New" w:hAnsi="Courier New" w:cs="Courier New" w:hint="default"/>
+      </w:rPr>
+    </w:lvl>
+    <w:lvl w:ilvl="5" w:tplc="04160005" w:tentative="1">
+      <w:start w:val="1"/>
+      <w:numFmt w:val="bullet"/>
+      <w:lvlText w:val=""/>
+      <w:lvlJc w:val="left"/>
+      <w:pPr>
+        <w:ind w:left="4845" w:hanging="360"/>
+      </w:pPr>
+      <w:rPr>
+        <w:rFonts w:ascii="Wingdings" w:hAnsi="Wingdings" w:hint="default"/>
+      </w:rPr>
+    </w:lvl>
+    <w:lvl w:ilvl="6" w:tplc="04160001" w:tentative="1">
+      <w:start w:val="1"/>
+      <w:numFmt w:val="bullet"/>
+      <w:lvlText w:val=""/>
+      <w:lvlJc w:val="left"/>
+      <w:pPr>
+        <w:ind w:left="5565" w:hanging="360"/>
+      </w:pPr>
+      <w:rPr>
+        <w:rFonts w:ascii="Symbol" w:hAnsi="Symbol" w:hint="default"/>
+      </w:rPr>
+    </w:lvl>
+    <w:lvl w:ilvl="7" w:tplc="04160003" w:tentative="1">
+      <w:start w:val="1"/>
+      <w:numFmt w:val="bullet"/>
+      <w:lvlText w:val="o"/>
+      <w:lvlJc w:val="left"/>
+      <w:pPr>
+        <w:ind w:left="6285" w:hanging="360"/>
+      </w:pPr>
+      <w:rPr>
+        <w:rFonts w:ascii="Courier New" w:hAnsi="Courier New" w:cs="Courier New" w:hint="default"/>
+      </w:rPr>
+    </w:lvl>
+    <w:lvl w:ilvl="8" w:tplc="04160005" w:tentative="1">
+      <w:start w:val="1"/>
+      <w:numFmt w:val="bullet"/>
+      <w:lvlText w:val=""/>
+      <w:lvlJc w:val="left"/>
+      <w:pPr>
+        <w:ind w:left="7005" w:hanging="360"/>
+      </w:pPr>
+      <w:rPr>
+        <w:rFonts w:ascii="Wingdings" w:hAnsi="Wingdings" w:hint="default"/>
+      </w:rPr>
+    </w:lvl>
+  </w:abstractNum>
+  <w:abstractNum w:abstractNumId="16">
     <w:nsid w:val="579F3F8C"/>
     <w:multiLevelType w:val="multilevel"/>
     <w:tmpl w:val="219CCD04"/>
@@ -3255,7 +3654,7 @@
       </w:rPr>
     </w:lvl>
   </w:abstractNum>
-  <w:abstractNum w:abstractNumId="16">
+  <w:abstractNum w:abstractNumId="17">
     <w:nsid w:val="5D1D59FB"/>
     <w:multiLevelType w:val="hybridMultilevel"/>
     <w:tmpl w:val="8F7C13BE"/>
@@ -3368,7 +3767,7 @@
       </w:rPr>
     </w:lvl>
   </w:abstractNum>
-  <w:abstractNum w:abstractNumId="17">
+  <w:abstractNum w:abstractNumId="18">
     <w:nsid w:val="5DEF61DC"/>
     <w:multiLevelType w:val="multilevel"/>
     <w:tmpl w:val="FFFFFFFF"/>
@@ -3436,7 +3835,7 @@
       <w:lvlJc w:val="left"/>
     </w:lvl>
   </w:abstractNum>
-  <w:abstractNum w:abstractNumId="18">
+  <w:abstractNum w:abstractNumId="19">
     <w:nsid w:val="652D4E0F"/>
     <w:multiLevelType w:val="hybridMultilevel"/>
     <w:tmpl w:val="A3A67F2A"/>
@@ -3549,7 +3948,7 @@
       </w:rPr>
     </w:lvl>
   </w:abstractNum>
-  <w:abstractNum w:abstractNumId="19">
+  <w:abstractNum w:abstractNumId="20">
     <w:nsid w:val="65704325"/>
     <w:multiLevelType w:val="hybridMultilevel"/>
     <w:tmpl w:val="32B0D5EE"/>
@@ -3689,7 +4088,7 @@
       </w:rPr>
     </w:lvl>
   </w:abstractNum>
-  <w:abstractNum w:abstractNumId="20">
+  <w:abstractNum w:abstractNumId="21">
     <w:nsid w:val="701A771C"/>
     <w:multiLevelType w:val="multilevel"/>
     <w:tmpl w:val="11D8D30C"/>
@@ -3762,7 +4161,7 @@
       <w:lvlJc w:val="left"/>
     </w:lvl>
   </w:abstractNum>
-  <w:abstractNum w:abstractNumId="21">
+  <w:abstractNum w:abstractNumId="22">
     <w:nsid w:val="73474DEB"/>
     <w:multiLevelType w:val="hybridMultilevel"/>
     <w:tmpl w:val="F410D3B4"/>
@@ -3909,10 +4308,10 @@
     <w:abstractNumId w:val="7"/>
   </w:num>
   <w:num w:numId="3">
-    <w:abstractNumId w:val="21"/>
+    <w:abstractNumId w:val="22"/>
   </w:num>
   <w:num w:numId="4">
-    <w:abstractNumId w:val="19"/>
+    <w:abstractNumId w:val="20"/>
   </w:num>
   <w:num w:numId="5">
     <w:abstractNumId w:val="0"/>
@@ -3984,19 +4383,19 @@
     <w:abstractNumId w:val="5"/>
   </w:num>
   <w:num w:numId="28">
-    <w:abstractNumId w:val="17"/>
+    <w:abstractNumId w:val="18"/>
   </w:num>
   <w:num w:numId="29">
     <w:abstractNumId w:val="13"/>
   </w:num>
   <w:num w:numId="30">
-    <w:abstractNumId w:val="20"/>
+    <w:abstractNumId w:val="21"/>
   </w:num>
   <w:num w:numId="31">
     <w:abstractNumId w:val="4"/>
   </w:num>
   <w:num w:numId="32">
-    <w:abstractNumId w:val="15"/>
+    <w:abstractNumId w:val="16"/>
   </w:num>
   <w:num w:numId="33">
     <w:abstractNumId w:val="1"/>
@@ -4005,13 +4404,16 @@
     <w:abstractNumId w:val="10"/>
   </w:num>
   <w:num w:numId="35">
-    <w:abstractNumId w:val="16"/>
+    <w:abstractNumId w:val="17"/>
   </w:num>
   <w:num w:numId="36">
-    <w:abstractNumId w:val="18"/>
+    <w:abstractNumId w:val="19"/>
   </w:num>
   <w:num w:numId="37">
     <w:abstractNumId w:val="8"/>
+  </w:num>
+  <w:num w:numId="38">
+    <w:abstractNumId w:val="15"/>
   </w:num>
 </w:numbering>
 </file>
@@ -4053,6 +4455,7 @@
     <w:lsdException w:name="Subtitle" w:semiHidden="0" w:uiPriority="11" w:unhideWhenUsed="0" w:qFormat="1"/>
     <w:lsdException w:name="Strong" w:semiHidden="0" w:uiPriority="22" w:unhideWhenUsed="0" w:qFormat="1"/>
     <w:lsdException w:name="Emphasis" w:semiHidden="0" w:uiPriority="20" w:unhideWhenUsed="0" w:qFormat="1"/>
+    <w:lsdException w:name="Normal (Web)" w:uiPriority="0"/>
     <w:lsdException w:name="Table Grid" w:semiHidden="0" w:uiPriority="59" w:unhideWhenUsed="0"/>
     <w:lsdException w:name="Placeholder Text" w:unhideWhenUsed="0"/>
     <w:lsdException w:name="No Spacing" w:semiHidden="0" w:uiPriority="1" w:unhideWhenUsed="0" w:qFormat="1"/>
@@ -4553,7 +4956,6 @@
   <w:style w:type="paragraph" w:styleId="NormalWeb">
     <w:name w:val="Normal (Web)"/>
     <w:basedOn w:val="Normal"/>
-    <w:uiPriority w:val="99"/>
     <w:semiHidden/>
     <w:rsid w:val="00893659"/>
     <w:pPr>

</xml_diff>

<commit_message>
Correção e novos casos de uso
</commit_message>
<xml_diff>
--- a/design/DP-Arquitetura.docx
+++ b/design/DP-Arquitetura.docx
@@ -1,6 +1,6 @@
 
 <file path=word/document.xml><?xml version="1.0" encoding="utf-8"?>
-<w:document xmlns:wpc="http://schemas.microsoft.com/office/word/2010/wordprocessingCanvas" xmlns:mc="http://schemas.openxmlformats.org/markup-compatibility/2006" xmlns:o="urn:schemas-microsoft-com:office:office" xmlns:r="http://schemas.openxmlformats.org/officeDocument/2006/relationships" xmlns:m="http://schemas.openxmlformats.org/officeDocument/2006/math" xmlns:v="urn:schemas-microsoft-com:vml" xmlns:wp14="http://schemas.microsoft.com/office/word/2010/wordprocessingDrawing" xmlns:wp="http://schemas.openxmlformats.org/drawingml/2006/wordprocessingDrawing" xmlns:w10="urn:schemas-microsoft-com:office:word" xmlns:w="http://schemas.openxmlformats.org/wordprocessingml/2006/main" xmlns:w14="http://schemas.microsoft.com/office/word/2010/wordml" xmlns:wpg="http://schemas.microsoft.com/office/word/2010/wordprocessingGroup" xmlns:wpi="http://schemas.microsoft.com/office/word/2010/wordprocessingInk" xmlns:wne="http://schemas.microsoft.com/office/word/2006/wordml" xmlns:wps="http://schemas.microsoft.com/office/word/2010/wordprocessingShape" mc:Ignorable="w14 wp14">
+<w:document xmlns:ve="http://schemas.openxmlformats.org/markup-compatibility/2006" xmlns:o="urn:schemas-microsoft-com:office:office" xmlns:r="http://schemas.openxmlformats.org/officeDocument/2006/relationships" xmlns:m="http://schemas.openxmlformats.org/officeDocument/2006/math" xmlns:v="urn:schemas-microsoft-com:vml" xmlns:wp="http://schemas.openxmlformats.org/drawingml/2006/wordprocessingDrawing" xmlns:w10="urn:schemas-microsoft-com:office:word" xmlns:w="http://schemas.openxmlformats.org/wordprocessingml/2006/main" xmlns:wne="http://schemas.microsoft.com/office/word/2006/wordml">
   <w:body>
     <w:p>
       <w:pPr>
@@ -9,16 +9,12 @@
           <w:color w:val="000000" w:themeColor="text1"/>
         </w:rPr>
       </w:pPr>
-      <w:proofErr w:type="spellStart"/>
-      <w:proofErr w:type="gramStart"/>
       <w:r>
         <w:rPr>
           <w:color w:val="000000" w:themeColor="text1"/>
         </w:rPr>
         <w:t>DoadorPe</w:t>
       </w:r>
-      <w:proofErr w:type="spellEnd"/>
-      <w:proofErr w:type="gramEnd"/>
     </w:p>
     <w:p>
       <w:pPr>
@@ -196,19 +192,7 @@
         <w:rPr>
           <w:color w:val="000000" w:themeColor="text1"/>
         </w:rPr>
-        <w:t>a baseia-se será em camadas MVC,</w:t>
-      </w:r>
-      <w:r>
-        <w:rPr>
-          <w:color w:val="000000" w:themeColor="text1"/>
-        </w:rPr>
-        <w:t xml:space="preserve"> </w:t>
-      </w:r>
-      <w:r>
-        <w:rPr>
-          <w:color w:val="000000" w:themeColor="text1"/>
-        </w:rPr>
-        <w:t>P</w:t>
+        <w:t>a baseia-se será em camadas MVC,P</w:t>
       </w:r>
       <w:r>
         <w:rPr>
@@ -495,7 +479,6 @@
         <w:spacing w:before="60" w:after="60" w:line="240" w:lineRule="auto"/>
         <w:jc w:val="both"/>
       </w:pPr>
-      <w:proofErr w:type="spellStart"/>
       <w:r>
         <w:rPr>
           <w:b/>
@@ -503,7 +486,6 @@
         </w:rPr>
         <w:t>Implantabilidade</w:t>
       </w:r>
-      <w:proofErr w:type="spellEnd"/>
     </w:p>
     <w:p>
       <w:pPr>
@@ -748,21 +730,7 @@
         <w:rPr>
           <w:color w:val="000000" w:themeColor="text1"/>
         </w:rPr>
-        <w:t>A arquitetura do projeto baseia-se no padrão de projeto MVC (</w:t>
-      </w:r>
-      <w:proofErr w:type="spellStart"/>
-      <w:r>
-        <w:rPr>
-          <w:color w:val="000000" w:themeColor="text1"/>
-        </w:rPr>
-        <w:t>Model-View-Controller</w:t>
-      </w:r>
-      <w:proofErr w:type="spellEnd"/>
-      <w:r>
-        <w:rPr>
-          <w:color w:val="000000" w:themeColor="text1"/>
-        </w:rPr>
-        <w:t>), de forma que fique</w:t>
+        <w:t>A arquitetura do projeto baseia-se no padrão de projeto MVC (Model-View-Controller), de forma que fique</w:t>
       </w:r>
       <w:r>
         <w:rPr>
@@ -943,12 +911,6 @@
         <w:rPr>
           <w:color w:val="000000" w:themeColor="text1"/>
         </w:rPr>
-        <w:t xml:space="preserve"> </w:t>
-      </w:r>
-      <w:r>
-        <w:rPr>
-          <w:color w:val="000000" w:themeColor="text1"/>
-        </w:rPr>
         <w:t>E</w:t>
       </w:r>
       <w:r>
@@ -988,12 +950,6 @@
         <w:t>Persistência:</w:t>
       </w:r>
       <w:r>
-        <w:rPr>
-          <w:b/>
-        </w:rPr>
-        <w:t xml:space="preserve"> </w:t>
-      </w:r>
-      <w:r>
         <w:t>E</w:t>
       </w:r>
       <w:r>
@@ -1027,12 +983,6 @@
         <w:t>Entidades:</w:t>
       </w:r>
       <w:r>
-        <w:rPr>
-          <w:b/>
-        </w:rPr>
-        <w:t xml:space="preserve"> </w:t>
-      </w:r>
-      <w:r>
         <w:t>Encontram</w:t>
       </w:r>
       <w:r>
@@ -1050,25 +1000,11 @@
         <w:ind w:firstLine="360"/>
         <w:jc w:val="both"/>
       </w:pPr>
-      <w:proofErr w:type="spellStart"/>
       <w:r>
         <w:rPr>
           <w:b/>
         </w:rPr>
-        <w:t>Exception</w:t>
-      </w:r>
-      <w:proofErr w:type="spellEnd"/>
-      <w:r>
-        <w:rPr>
-          <w:b/>
-        </w:rPr>
-        <w:t>:</w:t>
-      </w:r>
-      <w:r>
-        <w:rPr>
-          <w:b/>
-        </w:rPr>
-        <w:t xml:space="preserve"> </w:t>
+        <w:t>Exception:</w:t>
       </w:r>
       <w:r>
         <w:t>Agrupar – se as classes responsáveis por tratarem erros excepcionais na execução e compilação</w:t>
@@ -1079,11 +1015,9 @@
         <w:ind w:firstLine="360"/>
         <w:jc w:val="both"/>
       </w:pPr>
-      <w:proofErr w:type="gramStart"/>
       <w:r>
         <w:t>da</w:t>
       </w:r>
-      <w:proofErr w:type="gramEnd"/>
       <w:r>
         <w:t xml:space="preserve"> aplicação.</w:t>
       </w:r>
@@ -1101,21 +1035,12 @@
           <w:color w:val="000000" w:themeColor="text1"/>
         </w:rPr>
       </w:pPr>
-      <w:proofErr w:type="spellStart"/>
       <w:r>
         <w:rPr>
           <w:b/>
           <w:color w:val="000000" w:themeColor="text1"/>
         </w:rPr>
-        <w:t>Model</w:t>
-      </w:r>
-      <w:proofErr w:type="spellEnd"/>
-      <w:r>
-        <w:rPr>
-          <w:b/>
-          <w:color w:val="000000" w:themeColor="text1"/>
-        </w:rPr>
-        <w:t xml:space="preserve">: </w:t>
+        <w:t xml:space="preserve">Model: </w:t>
       </w:r>
       <w:r>
         <w:rPr>
@@ -1127,21 +1052,7 @@
         <w:rPr>
           <w:color w:val="000000" w:themeColor="text1"/>
         </w:rPr>
-        <w:t xml:space="preserve">erão classes Java básicas, com variáveis e métodos necessários, </w:t>
-      </w:r>
-      <w:proofErr w:type="gramStart"/>
-      <w:r>
-        <w:rPr>
-          <w:color w:val="000000" w:themeColor="text1"/>
-        </w:rPr>
-        <w:t>implementar</w:t>
-      </w:r>
-      <w:proofErr w:type="gramEnd"/>
-      <w:r>
-        <w:rPr>
-          <w:color w:val="000000" w:themeColor="text1"/>
-        </w:rPr>
-        <w:t xml:space="preserve"> a lógica e manter os dados.</w:t>
+        <w:t>erão classes Java básicas, com variáveis e métodos necessários, implementar a lógica e manter os dados.</w:t>
       </w:r>
     </w:p>
     <w:p>
@@ -1161,21 +1072,12 @@
           <w:color w:val="000000" w:themeColor="text1"/>
         </w:rPr>
       </w:pPr>
-      <w:proofErr w:type="spellStart"/>
       <w:r>
         <w:rPr>
           <w:b/>
           <w:color w:val="000000" w:themeColor="text1"/>
         </w:rPr>
-        <w:t>View</w:t>
-      </w:r>
-      <w:proofErr w:type="spellEnd"/>
-      <w:r>
-        <w:rPr>
-          <w:b/>
-          <w:color w:val="000000" w:themeColor="text1"/>
-        </w:rPr>
-        <w:t xml:space="preserve">: </w:t>
+        <w:t xml:space="preserve">View: </w:t>
       </w:r>
       <w:r>
         <w:rPr>
@@ -1188,13 +1090,6 @@
           <w:color w:val="000000" w:themeColor="text1"/>
         </w:rPr>
         <w:t>erá responsável</w:t>
-      </w:r>
-      <w:r>
-        <w:rPr>
-          <w:b/>
-          <w:color w:val="000000" w:themeColor="text1"/>
-        </w:rPr>
-        <w:t xml:space="preserve"> </w:t>
       </w:r>
       <w:r>
         <w:rPr>
@@ -1221,27 +1116,12 @@
           <w:color w:val="000000" w:themeColor="text1"/>
         </w:rPr>
       </w:pPr>
-      <w:proofErr w:type="spellStart"/>
       <w:r>
         <w:rPr>
           <w:b/>
           <w:color w:val="000000" w:themeColor="text1"/>
         </w:rPr>
-        <w:t>Controller</w:t>
-      </w:r>
-      <w:proofErr w:type="spellEnd"/>
-      <w:r>
-        <w:rPr>
-          <w:b/>
-          <w:color w:val="000000" w:themeColor="text1"/>
-        </w:rPr>
-        <w:t>:</w:t>
-      </w:r>
-      <w:r>
-        <w:rPr>
-          <w:color w:val="000000" w:themeColor="text1"/>
-        </w:rPr>
-        <w:t xml:space="preserve"> </w:t>
+        <w:t>Controller:</w:t>
       </w:r>
       <w:r>
         <w:rPr>
@@ -1253,42 +1133,7 @@
         <w:rPr>
           <w:color w:val="000000" w:themeColor="text1"/>
         </w:rPr>
-        <w:t xml:space="preserve">s métodos que manipularam os eventos da interface, responsável pra fazer a comunicação do </w:t>
-      </w:r>
-      <w:proofErr w:type="spellStart"/>
-      <w:r>
-        <w:rPr>
-          <w:color w:val="000000" w:themeColor="text1"/>
-        </w:rPr>
-        <w:t>Model</w:t>
-      </w:r>
-      <w:proofErr w:type="spellEnd"/>
-      <w:r>
-        <w:rPr>
-          <w:color w:val="000000" w:themeColor="text1"/>
-        </w:rPr>
-        <w:t xml:space="preserve"> à </w:t>
-      </w:r>
-      <w:proofErr w:type="spellStart"/>
-      <w:r>
-        <w:rPr>
-          <w:color w:val="000000" w:themeColor="text1"/>
-        </w:rPr>
-        <w:t>View</w:t>
-      </w:r>
-      <w:proofErr w:type="spellEnd"/>
-      <w:r>
-        <w:rPr>
-          <w:color w:val="000000" w:themeColor="text1"/>
-        </w:rPr>
-        <w:t xml:space="preserve">. </w:t>
-      </w:r>
-      <w:r>
-        <w:rPr>
-          <w:b/>
-          <w:color w:val="000000" w:themeColor="text1"/>
-        </w:rPr>
-        <w:t xml:space="preserve"> </w:t>
+        <w:t xml:space="preserve">s métodos que manipularam os eventos da interface, responsável pra fazer a comunicação do Model à View. </w:t>
       </w:r>
     </w:p>
     <w:p>
@@ -1312,21 +1157,7 @@
         <w:rPr>
           <w:color w:val="000000" w:themeColor="text1"/>
         </w:rPr>
-        <w:t xml:space="preserve">A aplicação é em </w:t>
-      </w:r>
-      <w:proofErr w:type="spellStart"/>
-      <w:r>
-        <w:rPr>
-          <w:color w:val="000000" w:themeColor="text1"/>
-        </w:rPr>
-        <w:t>Android</w:t>
-      </w:r>
-      <w:proofErr w:type="spellEnd"/>
-      <w:r>
-        <w:rPr>
-          <w:color w:val="000000" w:themeColor="text1"/>
-        </w:rPr>
-        <w:t xml:space="preserve"> e será modelada no MVC.</w:t>
+        <w:t>A aplicação é em Android e será modelada no MVC.</w:t>
       </w:r>
     </w:p>
     <w:p>
@@ -1382,10 +1213,10 @@
                     <pic:cNvPicPr/>
                   </pic:nvPicPr>
                   <pic:blipFill>
-                    <a:blip r:embed="rId8">
+                    <a:blip r:embed="rId7">
                       <a:extLst>
                         <a:ext uri="{28A0092B-C50C-407E-A947-70E740481C1C}">
-                          <a14:useLocalDpi xmlns:a14="http://schemas.microsoft.com/office/drawing/2010/main" val="0"/>
+                          <a14:useLocalDpi xmlns:a14="http://schemas.microsoft.com/office/drawing/2010/main" xmlns:wps="http://schemas.microsoft.com/office/word/2010/wordprocessingShape" xmlns:wpi="http://schemas.microsoft.com/office/word/2010/wordprocessingInk" xmlns:wpg="http://schemas.microsoft.com/office/word/2010/wordprocessingGroup" xmlns:w14="http://schemas.microsoft.com/office/word/2010/wordml" xmlns:w="http://schemas.openxmlformats.org/wordprocessingml/2006/main" xmlns:w10="urn:schemas-microsoft-com:office:word" xmlns:wp14="http://schemas.microsoft.com/office/word/2010/wordprocessingDrawing" xmlns:v="urn:schemas-microsoft-com:vml" xmlns:o="urn:schemas-microsoft-com:office:office" xmlns:mc="http://schemas.openxmlformats.org/markup-compatibility/2006" xmlns:wpc="http://schemas.microsoft.com/office/word/2010/wordprocessingCanvas" xmlns="" val="0"/>
                         </a:ext>
                       </a:extLst>
                     </a:blip>
@@ -1454,210 +1285,90 @@
           <w:color w:val="000000" w:themeColor="text1"/>
         </w:rPr>
       </w:pPr>
-      <w:proofErr w:type="spellStart"/>
       <w:r>
         <w:rPr>
           <w:b/>
           <w:color w:val="000000" w:themeColor="text1"/>
         </w:rPr>
-        <w:t>Activity</w:t>
-      </w:r>
-      <w:proofErr w:type="spellEnd"/>
+        <w:t xml:space="preserve">Activity: </w:t>
+      </w:r>
+      <w:r>
+        <w:rPr>
+          <w:color w:val="000000" w:themeColor="text1"/>
+        </w:rPr>
+        <w:t xml:space="preserve">Define a view que precisa ser filha de </w:t>
+      </w:r>
       <w:r>
         <w:rPr>
           <w:b/>
           <w:color w:val="000000" w:themeColor="text1"/>
         </w:rPr>
-        <w:t xml:space="preserve">: </w:t>
-      </w:r>
-      <w:r>
-        <w:rPr>
-          <w:color w:val="000000" w:themeColor="text1"/>
-        </w:rPr>
-        <w:t xml:space="preserve">Define a </w:t>
-      </w:r>
-      <w:proofErr w:type="spellStart"/>
-      <w:r>
-        <w:rPr>
-          <w:color w:val="000000" w:themeColor="text1"/>
-        </w:rPr>
-        <w:t>view</w:t>
-      </w:r>
-      <w:proofErr w:type="spellEnd"/>
-      <w:r>
-        <w:rPr>
-          <w:color w:val="000000" w:themeColor="text1"/>
-        </w:rPr>
-        <w:t xml:space="preserve"> que precisa ser filha de </w:t>
-      </w:r>
-      <w:proofErr w:type="spellStart"/>
-      <w:proofErr w:type="gramStart"/>
+        <w:t>android.app.Activity</w:t>
+      </w:r>
+      <w:r>
+        <w:rPr>
+          <w:color w:val="000000" w:themeColor="text1"/>
+        </w:rPr>
+        <w:t>que é responsável por criar o método onCreat(), que inicializa os elementos da tela.</w:t>
+      </w:r>
+    </w:p>
+    <w:p>
+      <w:pPr>
+        <w:jc w:val="both"/>
+        <w:rPr>
+          <w:color w:val="000000" w:themeColor="text1"/>
+        </w:rPr>
+      </w:pPr>
+    </w:p>
+    <w:p>
+      <w:pPr>
+        <w:jc w:val="both"/>
+        <w:rPr>
+          <w:color w:val="000000" w:themeColor="text1"/>
+        </w:rPr>
+      </w:pPr>
       <w:r>
         <w:rPr>
           <w:b/>
           <w:color w:val="000000" w:themeColor="text1"/>
         </w:rPr>
-        <w:t>android.</w:t>
-      </w:r>
-      <w:proofErr w:type="gramEnd"/>
+        <w:t>Intent</w:t>
+      </w:r>
+      <w:r>
+        <w:rPr>
+          <w:color w:val="000000" w:themeColor="text1"/>
+        </w:rPr>
+        <w:t>: responsável por enviar as solicitações para o Android.</w:t>
+      </w:r>
+    </w:p>
+    <w:p>
+      <w:pPr>
+        <w:jc w:val="both"/>
+        <w:rPr>
+          <w:color w:val="000000" w:themeColor="text1"/>
+        </w:rPr>
+      </w:pPr>
+    </w:p>
+    <w:p>
+      <w:pPr>
+        <w:jc w:val="both"/>
+        <w:rPr>
+          <w:color w:val="000000" w:themeColor="text1"/>
+        </w:rPr>
+      </w:pPr>
       <w:r>
         <w:rPr>
           <w:b/>
           <w:color w:val="000000" w:themeColor="text1"/>
         </w:rPr>
-        <w:t>app.Activity</w:t>
-      </w:r>
-      <w:proofErr w:type="spellEnd"/>
-      <w:r>
-        <w:rPr>
-          <w:b/>
-          <w:color w:val="000000" w:themeColor="text1"/>
-        </w:rPr>
-        <w:t xml:space="preserve"> </w:t>
-      </w:r>
-      <w:r>
-        <w:rPr>
-          <w:color w:val="000000" w:themeColor="text1"/>
-        </w:rPr>
-        <w:t xml:space="preserve">que é responsável por criar o método </w:t>
-      </w:r>
-      <w:proofErr w:type="spellStart"/>
-      <w:r>
-        <w:rPr>
-          <w:color w:val="000000" w:themeColor="text1"/>
-        </w:rPr>
-        <w:t>onCreat</w:t>
-      </w:r>
-      <w:proofErr w:type="spellEnd"/>
-      <w:r>
-        <w:rPr>
-          <w:color w:val="000000" w:themeColor="text1"/>
-        </w:rPr>
-        <w:t>(), que inicializa os elementos da tela.</w:t>
-      </w:r>
-    </w:p>
-    <w:p>
-      <w:pPr>
-        <w:jc w:val="both"/>
-        <w:rPr>
-          <w:color w:val="000000" w:themeColor="text1"/>
-        </w:rPr>
-      </w:pPr>
-    </w:p>
-    <w:p>
-      <w:pPr>
-        <w:jc w:val="both"/>
-        <w:rPr>
-          <w:color w:val="000000" w:themeColor="text1"/>
-        </w:rPr>
-      </w:pPr>
-      <w:proofErr w:type="spellStart"/>
-      <w:r>
-        <w:rPr>
-          <w:b/>
-          <w:color w:val="000000" w:themeColor="text1"/>
-        </w:rPr>
-        <w:t>Intent</w:t>
-      </w:r>
-      <w:proofErr w:type="spellEnd"/>
-      <w:r>
-        <w:rPr>
-          <w:color w:val="000000" w:themeColor="text1"/>
-        </w:rPr>
-        <w:t xml:space="preserve">: responsável por enviar as solicitações para o </w:t>
-      </w:r>
-      <w:proofErr w:type="spellStart"/>
-      <w:r>
-        <w:rPr>
-          <w:color w:val="000000" w:themeColor="text1"/>
-        </w:rPr>
-        <w:t>Android</w:t>
-      </w:r>
-      <w:proofErr w:type="spellEnd"/>
-      <w:r>
-        <w:rPr>
-          <w:color w:val="000000" w:themeColor="text1"/>
-        </w:rPr>
-        <w:t>.</w:t>
-      </w:r>
-    </w:p>
-    <w:p>
-      <w:pPr>
-        <w:jc w:val="both"/>
-        <w:rPr>
-          <w:color w:val="000000" w:themeColor="text1"/>
-        </w:rPr>
-      </w:pPr>
-    </w:p>
-    <w:p>
-      <w:pPr>
-        <w:jc w:val="both"/>
-        <w:rPr>
-          <w:color w:val="000000" w:themeColor="text1"/>
-        </w:rPr>
-      </w:pPr>
-      <w:proofErr w:type="spellStart"/>
-      <w:r>
-        <w:rPr>
-          <w:b/>
-          <w:color w:val="000000" w:themeColor="text1"/>
-        </w:rPr>
-        <w:t>Intent</w:t>
-      </w:r>
-      <w:proofErr w:type="spellEnd"/>
-      <w:r>
-        <w:rPr>
-          <w:b/>
-          <w:color w:val="000000" w:themeColor="text1"/>
-        </w:rPr>
-        <w:t xml:space="preserve"> </w:t>
-      </w:r>
-      <w:proofErr w:type="spellStart"/>
-      <w:r>
-        <w:rPr>
-          <w:b/>
-          <w:color w:val="000000" w:themeColor="text1"/>
-        </w:rPr>
-        <w:t>Filter</w:t>
-      </w:r>
-      <w:proofErr w:type="spellEnd"/>
-      <w:r>
-        <w:rPr>
-          <w:b/>
-          <w:color w:val="000000" w:themeColor="text1"/>
-        </w:rPr>
-        <w:t xml:space="preserve">: </w:t>
-      </w:r>
-      <w:proofErr w:type="gramStart"/>
-      <w:r>
-        <w:rPr>
-          <w:b/>
-          <w:color w:val="000000" w:themeColor="text1"/>
-        </w:rPr>
-        <w:t>AndroidManifest</w:t>
-      </w:r>
-      <w:proofErr w:type="gramEnd"/>
-      <w:r>
-        <w:rPr>
-          <w:b/>
-          <w:color w:val="000000" w:themeColor="text1"/>
-        </w:rPr>
-        <w:t>.xml</w:t>
-      </w:r>
-      <w:r>
-        <w:rPr>
-          <w:color w:val="000000" w:themeColor="text1"/>
-        </w:rPr>
-        <w:t xml:space="preserve"> é o arquivo responsável por mapear  as ações do </w:t>
-      </w:r>
-      <w:proofErr w:type="spellStart"/>
-      <w:r>
-        <w:rPr>
-          <w:color w:val="000000" w:themeColor="text1"/>
-        </w:rPr>
-        <w:t>Intent</w:t>
-      </w:r>
-      <w:proofErr w:type="spellEnd"/>
+        <w:t>IntentFilter: AndroidManifest.xml</w:t>
+      </w:r>
+      <w:r>
+        <w:rPr>
+          <w:color w:val="000000" w:themeColor="text1"/>
+        </w:rPr>
+        <w:t xml:space="preserve"> é o arquivo responsável por mapear  as ações do Intent</w:t>
+      </w:r>
       <w:r>
         <w:rPr>
           <w:color w:val="000000" w:themeColor="text1"/>
@@ -1702,7 +1413,7 @@
                     </pic:cNvPicPr>
                   </pic:nvPicPr>
                   <pic:blipFill>
-                    <a:blip r:embed="rId9"/>
+                    <a:blip r:embed="rId8"/>
                     <a:srcRect/>
                     <a:stretch>
                       <a:fillRect/>
@@ -1733,6 +1444,64 @@
     </w:p>
     <w:p>
       <w:pPr>
+        <w:rPr>
+          <w:color w:val="000000" w:themeColor="text1"/>
+        </w:rPr>
+      </w:pPr>
+      <w:r>
+        <w:rPr>
+          <w:color w:val="000000" w:themeColor="text1"/>
+        </w:rPr>
+        <w:lastRenderedPageBreak/>
+        <w:drawing>
+          <wp:inline distT="0" distB="0" distL="0" distR="0">
+            <wp:extent cx="5943600" cy="5041888"/>
+            <wp:effectExtent l="19050" t="0" r="0" b="0"/>
+            <wp:docPr id="1" name="Imagem 5" descr="C:\Users\Waltson\Desktop\Arquitetura.jpg"/>
+            <wp:cNvGraphicFramePr>
+              <a:graphicFrameLocks xmlns:a="http://schemas.openxmlformats.org/drawingml/2006/main" noChangeAspect="1"/>
+            </wp:cNvGraphicFramePr>
+            <a:graphic xmlns:a="http://schemas.openxmlformats.org/drawingml/2006/main">
+              <a:graphicData uri="http://schemas.openxmlformats.org/drawingml/2006/picture">
+                <pic:pic xmlns:pic="http://schemas.openxmlformats.org/drawingml/2006/picture">
+                  <pic:nvPicPr>
+                    <pic:cNvPr id="0" name="Picture 5" descr="C:\Users\Waltson\Desktop\Arquitetura.jpg"/>
+                    <pic:cNvPicPr>
+                      <a:picLocks noChangeAspect="1" noChangeArrowheads="1"/>
+                    </pic:cNvPicPr>
+                  </pic:nvPicPr>
+                  <pic:blipFill>
+                    <a:blip r:embed="rId9"/>
+                    <a:srcRect/>
+                    <a:stretch>
+                      <a:fillRect/>
+                    </a:stretch>
+                  </pic:blipFill>
+                  <pic:spPr bwMode="auto">
+                    <a:xfrm>
+                      <a:off x="0" y="0"/>
+                      <a:ext cx="5943600" cy="5041888"/>
+                    </a:xfrm>
+                    <a:prstGeom prst="rect">
+                      <a:avLst/>
+                    </a:prstGeom>
+                    <a:noFill/>
+                    <a:ln w="9525">
+                      <a:noFill/>
+                      <a:miter lim="800000"/>
+                      <a:headEnd/>
+                      <a:tailEnd/>
+                    </a:ln>
+                  </pic:spPr>
+                </pic:pic>
+              </a:graphicData>
+            </a:graphic>
+          </wp:inline>
+        </w:drawing>
+      </w:r>
+    </w:p>
+    <w:p>
+      <w:pPr>
         <w:pStyle w:val="Ttulo1"/>
         <w:rPr>
           <w:color w:val="000000" w:themeColor="text1"/>
@@ -1918,6 +1687,7 @@
           <w:color w:val="000000" w:themeColor="text1"/>
           <w:lang w:eastAsia="pt-BR"/>
         </w:rPr>
+        <w:lastRenderedPageBreak/>
         <w:drawing>
           <wp:inline distT="0" distB="0" distL="0" distR="0">
             <wp:extent cx="5943600" cy="5210175"/>
@@ -1972,63 +1742,10 @@
           <w:color w:val="000000" w:themeColor="text1"/>
         </w:rPr>
       </w:pPr>
-      <w:r>
-        <w:rPr>
-          <w:noProof/>
-          <w:color w:val="000000" w:themeColor="text1"/>
-          <w:lang w:eastAsia="pt-BR"/>
-        </w:rPr>
-        <w:lastRenderedPageBreak/>
-        <w:drawing>
-          <wp:inline distT="0" distB="0" distL="0" distR="0">
-            <wp:extent cx="5943600" cy="5041888"/>
-            <wp:effectExtent l="19050" t="0" r="0" b="0"/>
-            <wp:docPr id="5" name="Imagem 5" descr="C:\Users\Waltson\Desktop\Arquitetura.jpg"/>
-            <wp:cNvGraphicFramePr>
-              <a:graphicFrameLocks xmlns:a="http://schemas.openxmlformats.org/drawingml/2006/main" noChangeAspect="1"/>
-            </wp:cNvGraphicFramePr>
-            <a:graphic xmlns:a="http://schemas.openxmlformats.org/drawingml/2006/main">
-              <a:graphicData uri="http://schemas.openxmlformats.org/drawingml/2006/picture">
-                <pic:pic xmlns:pic="http://schemas.openxmlformats.org/drawingml/2006/picture">
-                  <pic:nvPicPr>
-                    <pic:cNvPr id="0" name="Picture 5" descr="C:\Users\Waltson\Desktop\Arquitetura.jpg"/>
-                    <pic:cNvPicPr>
-                      <a:picLocks noChangeAspect="1" noChangeArrowheads="1"/>
-                    </pic:cNvPicPr>
-                  </pic:nvPicPr>
-                  <pic:blipFill>
-                    <a:blip r:embed="rId11"/>
-                    <a:srcRect/>
-                    <a:stretch>
-                      <a:fillRect/>
-                    </a:stretch>
-                  </pic:blipFill>
-                  <pic:spPr bwMode="auto">
-                    <a:xfrm>
-                      <a:off x="0" y="0"/>
-                      <a:ext cx="5943600" cy="5041888"/>
-                    </a:xfrm>
-                    <a:prstGeom prst="rect">
-                      <a:avLst/>
-                    </a:prstGeom>
-                    <a:noFill/>
-                    <a:ln w="9525">
-                      <a:noFill/>
-                      <a:miter lim="800000"/>
-                      <a:headEnd/>
-                      <a:tailEnd/>
-                    </a:ln>
-                  </pic:spPr>
-                </pic:pic>
-              </a:graphicData>
-            </a:graphic>
-          </wp:inline>
-        </w:drawing>
-      </w:r>
     </w:p>
     <w:sectPr>
-      <w:headerReference w:type="default" r:id="rId12"/>
-      <w:footerReference w:type="default" r:id="rId13"/>
+      <w:headerReference w:type="default" r:id="rId11"/>
+      <w:footerReference w:type="default" r:id="rId12"/>
       <w:pgSz w:w="12240" w:h="15840" w:code="1"/>
       <w:pgMar w:top="1440" w:right="1440" w:bottom="1440" w:left="1440" w:header="720" w:footer="720" w:gutter="0"/>
       <w:cols w:space="720"/>
@@ -2038,15 +1755,15 @@
 </file>
 
 <file path=word/endnotes.xml><?xml version="1.0" encoding="utf-8"?>
-<w:endnotes xmlns:wpc="http://schemas.microsoft.com/office/word/2010/wordprocessingCanvas" xmlns:mc="http://schemas.openxmlformats.org/markup-compatibility/2006" xmlns:o="urn:schemas-microsoft-com:office:office" xmlns:r="http://schemas.openxmlformats.org/officeDocument/2006/relationships" xmlns:m="http://schemas.openxmlformats.org/officeDocument/2006/math" xmlns:v="urn:schemas-microsoft-com:vml" xmlns:wp14="http://schemas.microsoft.com/office/word/2010/wordprocessingDrawing" xmlns:wp="http://schemas.openxmlformats.org/drawingml/2006/wordprocessingDrawing" xmlns:w10="urn:schemas-microsoft-com:office:word" xmlns:w="http://schemas.openxmlformats.org/wordprocessingml/2006/main" xmlns:w14="http://schemas.microsoft.com/office/word/2010/wordml" xmlns:wpg="http://schemas.microsoft.com/office/word/2010/wordprocessingGroup" xmlns:wpi="http://schemas.microsoft.com/office/word/2010/wordprocessingInk" xmlns:wne="http://schemas.microsoft.com/office/word/2006/wordml" xmlns:wps="http://schemas.microsoft.com/office/word/2010/wordprocessingShape" mc:Ignorable="w14 wp14">
-  <w:endnote w:type="separator" w:id="-1">
+<w:endnotes xmlns:ve="http://schemas.openxmlformats.org/markup-compatibility/2006" xmlns:o="urn:schemas-microsoft-com:office:office" xmlns:r="http://schemas.openxmlformats.org/officeDocument/2006/relationships" xmlns:m="http://schemas.openxmlformats.org/officeDocument/2006/math" xmlns:v="urn:schemas-microsoft-com:vml" xmlns:wp="http://schemas.openxmlformats.org/drawingml/2006/wordprocessingDrawing" xmlns:w10="urn:schemas-microsoft-com:office:word" xmlns:w="http://schemas.openxmlformats.org/wordprocessingml/2006/main" xmlns:wne="http://schemas.microsoft.com/office/word/2006/wordml">
+  <w:endnote w:type="separator" w:id="0">
     <w:p>
       <w:r>
         <w:separator/>
       </w:r>
     </w:p>
   </w:endnote>
-  <w:endnote w:type="continuationSeparator" w:id="0">
+  <w:endnote w:type="continuationSeparator" w:id="1">
     <w:p>
       <w:r>
         <w:continuationSeparator/>
@@ -2057,7 +1774,7 @@
 </file>
 
 <file path=word/footer1.xml><?xml version="1.0" encoding="utf-8"?>
-<w:ftr xmlns:wpc="http://schemas.microsoft.com/office/word/2010/wordprocessingCanvas" xmlns:mc="http://schemas.openxmlformats.org/markup-compatibility/2006" xmlns:o="urn:schemas-microsoft-com:office:office" xmlns:r="http://schemas.openxmlformats.org/officeDocument/2006/relationships" xmlns:m="http://schemas.openxmlformats.org/officeDocument/2006/math" xmlns:v="urn:schemas-microsoft-com:vml" xmlns:wp14="http://schemas.microsoft.com/office/word/2010/wordprocessingDrawing" xmlns:wp="http://schemas.openxmlformats.org/drawingml/2006/wordprocessingDrawing" xmlns:w10="urn:schemas-microsoft-com:office:word" xmlns:w="http://schemas.openxmlformats.org/wordprocessingml/2006/main" xmlns:w14="http://schemas.microsoft.com/office/word/2010/wordml" xmlns:wpg="http://schemas.microsoft.com/office/word/2010/wordprocessingGroup" xmlns:wpi="http://schemas.microsoft.com/office/word/2010/wordprocessingInk" xmlns:wne="http://schemas.microsoft.com/office/word/2006/wordml" xmlns:wps="http://schemas.microsoft.com/office/word/2010/wordprocessingShape" mc:Ignorable="w14 wp14">
+<w:ftr xmlns:ve="http://schemas.openxmlformats.org/markup-compatibility/2006" xmlns:o="urn:schemas-microsoft-com:office:office" xmlns:r="http://schemas.openxmlformats.org/officeDocument/2006/relationships" xmlns:m="http://schemas.openxmlformats.org/officeDocument/2006/math" xmlns:v="urn:schemas-microsoft-com:vml" xmlns:wp="http://schemas.openxmlformats.org/drawingml/2006/wordprocessingDrawing" xmlns:w10="urn:schemas-microsoft-com:office:word" xmlns:w="http://schemas.openxmlformats.org/wordprocessingml/2006/main" xmlns:wne="http://schemas.microsoft.com/office/word/2006/wordml">
   <w:tbl>
     <w:tblPr>
       <w:tblW w:w="0" w:type="auto"/>
@@ -2070,7 +1787,7 @@
         <w:insideV w:val="single" w:sz="6" w:space="0" w:color="auto"/>
       </w:tblBorders>
       <w:tblLayout w:type="fixed"/>
-      <w:tblLook w:val="0000" w:firstRow="0" w:lastRow="0" w:firstColumn="0" w:lastColumn="0" w:noHBand="0" w:noVBand="0"/>
+      <w:tblLook w:val="0000"/>
     </w:tblPr>
     <w:tblGrid>
       <w:gridCol w:w="3162"/>
@@ -2114,13 +1831,9 @@
           <w:r>
             <w:sym w:font="Symbol" w:char="F0D3"/>
           </w:r>
-          <w:proofErr w:type="spellStart"/>
-          <w:proofErr w:type="gramStart"/>
           <w:r>
             <w:t>DoadorPE</w:t>
           </w:r>
-          <w:proofErr w:type="spellEnd"/>
-          <w:proofErr w:type="gramEnd"/>
           <w:r>
             <w:fldChar w:fldCharType="begin"/>
           </w:r>
@@ -2193,7 +1906,7 @@
               <w:rStyle w:val="Nmerodepgina"/>
               <w:noProof/>
             </w:rPr>
-            <w:t>2</w:t>
+            <w:t>4</w:t>
           </w:r>
           <w:r>
             <w:rPr>
@@ -2214,15 +1927,15 @@
 </file>
 
 <file path=word/footnotes.xml><?xml version="1.0" encoding="utf-8"?>
-<w:footnotes xmlns:wpc="http://schemas.microsoft.com/office/word/2010/wordprocessingCanvas" xmlns:mc="http://schemas.openxmlformats.org/markup-compatibility/2006" xmlns:o="urn:schemas-microsoft-com:office:office" xmlns:r="http://schemas.openxmlformats.org/officeDocument/2006/relationships" xmlns:m="http://schemas.openxmlformats.org/officeDocument/2006/math" xmlns:v="urn:schemas-microsoft-com:vml" xmlns:wp14="http://schemas.microsoft.com/office/word/2010/wordprocessingDrawing" xmlns:wp="http://schemas.openxmlformats.org/drawingml/2006/wordprocessingDrawing" xmlns:w10="urn:schemas-microsoft-com:office:word" xmlns:w="http://schemas.openxmlformats.org/wordprocessingml/2006/main" xmlns:w14="http://schemas.microsoft.com/office/word/2010/wordml" xmlns:wpg="http://schemas.microsoft.com/office/word/2010/wordprocessingGroup" xmlns:wpi="http://schemas.microsoft.com/office/word/2010/wordprocessingInk" xmlns:wne="http://schemas.microsoft.com/office/word/2006/wordml" xmlns:wps="http://schemas.microsoft.com/office/word/2010/wordprocessingShape" mc:Ignorable="w14 wp14">
-  <w:footnote w:type="separator" w:id="-1">
+<w:footnotes xmlns:ve="http://schemas.openxmlformats.org/markup-compatibility/2006" xmlns:o="urn:schemas-microsoft-com:office:office" xmlns:r="http://schemas.openxmlformats.org/officeDocument/2006/relationships" xmlns:m="http://schemas.openxmlformats.org/officeDocument/2006/math" xmlns:v="urn:schemas-microsoft-com:vml" xmlns:wp="http://schemas.openxmlformats.org/drawingml/2006/wordprocessingDrawing" xmlns:w10="urn:schemas-microsoft-com:office:word" xmlns:w="http://schemas.openxmlformats.org/wordprocessingml/2006/main" xmlns:wne="http://schemas.microsoft.com/office/word/2006/wordml">
+  <w:footnote w:type="separator" w:id="0">
     <w:p>
       <w:r>
         <w:separator/>
       </w:r>
     </w:p>
   </w:footnote>
-  <w:footnote w:type="continuationSeparator" w:id="0">
+  <w:footnote w:type="continuationSeparator" w:id="1">
     <w:p>
       <w:r>
         <w:continuationSeparator/>
@@ -2233,7 +1946,7 @@
 </file>
 
 <file path=word/header1.xml><?xml version="1.0" encoding="utf-8"?>
-<w:hdr xmlns:wpc="http://schemas.microsoft.com/office/word/2010/wordprocessingCanvas" xmlns:mc="http://schemas.openxmlformats.org/markup-compatibility/2006" xmlns:o="urn:schemas-microsoft-com:office:office" xmlns:r="http://schemas.openxmlformats.org/officeDocument/2006/relationships" xmlns:m="http://schemas.openxmlformats.org/officeDocument/2006/math" xmlns:v="urn:schemas-microsoft-com:vml" xmlns:wp14="http://schemas.microsoft.com/office/word/2010/wordprocessingDrawing" xmlns:wp="http://schemas.openxmlformats.org/drawingml/2006/wordprocessingDrawing" xmlns:w10="urn:schemas-microsoft-com:office:word" xmlns:w="http://schemas.openxmlformats.org/wordprocessingml/2006/main" xmlns:w14="http://schemas.microsoft.com/office/word/2010/wordml" xmlns:wpg="http://schemas.microsoft.com/office/word/2010/wordprocessingGroup" xmlns:wpi="http://schemas.microsoft.com/office/word/2010/wordprocessingInk" xmlns:wne="http://schemas.microsoft.com/office/word/2006/wordml" xmlns:wps="http://schemas.microsoft.com/office/word/2010/wordprocessingShape" mc:Ignorable="w14 wp14">
+<w:hdr xmlns:ve="http://schemas.openxmlformats.org/markup-compatibility/2006" xmlns:o="urn:schemas-microsoft-com:office:office" xmlns:r="http://schemas.openxmlformats.org/officeDocument/2006/relationships" xmlns:m="http://schemas.openxmlformats.org/officeDocument/2006/math" xmlns:v="urn:schemas-microsoft-com:vml" xmlns:wp="http://schemas.openxmlformats.org/drawingml/2006/wordprocessingDrawing" xmlns:w10="urn:schemas-microsoft-com:office:word" xmlns:w="http://schemas.openxmlformats.org/wordprocessingml/2006/main" xmlns:wne="http://schemas.microsoft.com/office/word/2006/wordml">
   <w:tbl>
     <w:tblPr>
       <w:tblW w:w="0" w:type="auto"/>
@@ -2246,7 +1959,7 @@
         <w:insideV w:val="single" w:sz="6" w:space="0" w:color="auto"/>
       </w:tblBorders>
       <w:tblLayout w:type="fixed"/>
-      <w:tblLook w:val="0000" w:firstRow="0" w:lastRow="0" w:firstColumn="0" w:lastColumn="0" w:noHBand="0" w:noVBand="0"/>
+      <w:tblLook w:val="0000"/>
     </w:tblPr>
     <w:tblGrid>
       <w:gridCol w:w="6379"/>
@@ -2263,16 +1976,12 @@
               <w:tab w:val="left" w:pos="1848"/>
             </w:tabs>
           </w:pPr>
-          <w:proofErr w:type="spellStart"/>
-          <w:proofErr w:type="gramStart"/>
           <w:r>
             <w:rPr>
               <w:b/>
             </w:rPr>
             <w:t>DoadorPE</w:t>
           </w:r>
-          <w:proofErr w:type="spellEnd"/>
-          <w:proofErr w:type="gramEnd"/>
         </w:p>
       </w:tc>
       <w:tc>
@@ -2328,7 +2037,7 @@
 </file>
 
 <file path=word/numbering.xml><?xml version="1.0" encoding="utf-8"?>
-<w:numbering xmlns:wpc="http://schemas.microsoft.com/office/word/2010/wordprocessingCanvas" xmlns:mc="http://schemas.openxmlformats.org/markup-compatibility/2006" xmlns:o="urn:schemas-microsoft-com:office:office" xmlns:r="http://schemas.openxmlformats.org/officeDocument/2006/relationships" xmlns:m="http://schemas.openxmlformats.org/officeDocument/2006/math" xmlns:v="urn:schemas-microsoft-com:vml" xmlns:wp14="http://schemas.microsoft.com/office/word/2010/wordprocessingDrawing" xmlns:wp="http://schemas.openxmlformats.org/drawingml/2006/wordprocessingDrawing" xmlns:w10="urn:schemas-microsoft-com:office:word" xmlns:w="http://schemas.openxmlformats.org/wordprocessingml/2006/main" xmlns:w14="http://schemas.microsoft.com/office/word/2010/wordml" xmlns:wpg="http://schemas.microsoft.com/office/word/2010/wordprocessingGroup" xmlns:wpi="http://schemas.microsoft.com/office/word/2010/wordprocessingInk" xmlns:wne="http://schemas.microsoft.com/office/word/2006/wordml" xmlns:wps="http://schemas.microsoft.com/office/word/2010/wordprocessingShape" mc:Ignorable="w14 wp14">
+<w:numbering xmlns:ve="http://schemas.openxmlformats.org/markup-compatibility/2006" xmlns:o="urn:schemas-microsoft-com:office:office" xmlns:r="http://schemas.openxmlformats.org/officeDocument/2006/relationships" xmlns:m="http://schemas.openxmlformats.org/officeDocument/2006/math" xmlns:v="urn:schemas-microsoft-com:vml" xmlns:wp="http://schemas.openxmlformats.org/drawingml/2006/wordprocessingDrawing" xmlns:w10="urn:schemas-microsoft-com:office:word" xmlns:w="http://schemas.openxmlformats.org/wordprocessingml/2006/main" xmlns:wne="http://schemas.microsoft.com/office/word/2006/wordml">
   <w:numPicBullet w:numPicBulletId="0">
     <w:pict>
       <v:shapetype id="_x0000_t75" coordsize="21600,21600" o:spt="75" o:preferrelative="t" path="m@4@5l@4@11@9@11@9@5xe" filled="f" stroked="f">
@@ -5077,7 +4786,7 @@
 </file>
 
 <file path=word/styles.xml><?xml version="1.0" encoding="utf-8"?>
-<w:styles xmlns:mc="http://schemas.openxmlformats.org/markup-compatibility/2006" xmlns:r="http://schemas.openxmlformats.org/officeDocument/2006/relationships" xmlns:w="http://schemas.openxmlformats.org/wordprocessingml/2006/main" xmlns:w14="http://schemas.microsoft.com/office/word/2010/wordml" mc:Ignorable="w14">
+<w:styles xmlns:r="http://schemas.openxmlformats.org/officeDocument/2006/relationships" xmlns:w="http://schemas.openxmlformats.org/wordprocessingml/2006/main">
   <w:docDefaults>
     <w:rPrDefault>
       <w:rPr>
@@ -5412,6 +5121,7 @@
     <w:uiPriority w:val="99"/>
     <w:semiHidden/>
     <w:unhideWhenUsed/>
+    <w:qFormat/>
     <w:tblPr>
       <w:tblInd w:w="0" w:type="dxa"/>
       <w:tblCellMar>

</xml_diff>

<commit_message>
Visões Arquiteturais corrigida no DP-Arquitetura
Visões Arquiteturais corrigida no DP-Arquitetura
</commit_message>
<xml_diff>
--- a/design/DP-Arquitetura.docx
+++ b/design/DP-Arquitetura.docx
@@ -1507,16 +1507,7 @@
           <w:b/>
           <w:color w:val="000000" w:themeColor="text1"/>
         </w:rPr>
-        <w:t>app.Activit</w:t>
-      </w:r>
-      <w:bookmarkStart w:id="2" w:name="_GoBack"/>
-      <w:bookmarkEnd w:id="2"/>
-      <w:r>
-        <w:rPr>
-          <w:b/>
-          <w:color w:val="000000" w:themeColor="text1"/>
-        </w:rPr>
-        <w:t>y</w:t>
+        <w:t>app.Activity</w:t>
       </w:r>
       <w:proofErr w:type="spellEnd"/>
       <w:r>
@@ -1953,18 +1944,26 @@
           <w:color w:val="000000" w:themeColor="text1"/>
         </w:rPr>
       </w:pPr>
-      <w:r>
-        <w:rPr>
-          <w:noProof/>
-          <w:color w:val="000000" w:themeColor="text1"/>
-          <w:lang w:eastAsia="pt-BR"/>
+      <w:bookmarkStart w:id="2" w:name="_GoBack"/>
+      <w:bookmarkEnd w:id="2"/>
+    </w:p>
+    <w:p>
+      <w:pPr>
+        <w:jc w:val="center"/>
+        <w:rPr>
+          <w:color w:val="000000" w:themeColor="text1"/>
+        </w:rPr>
+      </w:pPr>
+      <w:r>
+        <w:rPr>
+          <w:color w:val="000000" w:themeColor="text1"/>
         </w:rPr>
         <w:lastRenderedPageBreak/>
         <w:drawing>
-          <wp:inline distT="0" distB="0" distL="0" distR="0">
-            <wp:extent cx="5943600" cy="5210175"/>
-            <wp:effectExtent l="19050" t="0" r="0" b="0"/>
-            <wp:docPr id="2" name="Imagem 4" descr="C:\Users\Waltson\Desktop\Casos de uso.jpg"/>
+          <wp:inline distT="0" distB="0" distL="0" distR="0" wp14:anchorId="2F81AAC9" wp14:editId="1F7F8B96">
+            <wp:extent cx="5612130" cy="4269105"/>
+            <wp:effectExtent l="0" t="0" r="7620" b="0"/>
+            <wp:docPr id="3" name="Imagem 3"/>
             <wp:cNvGraphicFramePr>
               <a:graphicFrameLocks xmlns:a="http://schemas.openxmlformats.org/drawingml/2006/main" noChangeAspect="1"/>
             </wp:cNvGraphicFramePr>
@@ -1972,33 +1971,23 @@
               <a:graphicData uri="http://schemas.openxmlformats.org/drawingml/2006/picture">
                 <pic:pic xmlns:pic="http://schemas.openxmlformats.org/drawingml/2006/picture">
                   <pic:nvPicPr>
-                    <pic:cNvPr id="0" name="Picture 4" descr="C:\Users\Waltson\Desktop\Casos de uso.jpg"/>
-                    <pic:cNvPicPr>
-                      <a:picLocks noChangeAspect="1" noChangeArrowheads="1"/>
-                    </pic:cNvPicPr>
+                    <pic:cNvPr id="0" name=""/>
+                    <pic:cNvPicPr/>
                   </pic:nvPicPr>
                   <pic:blipFill>
                     <a:blip r:embed="rId11"/>
-                    <a:srcRect/>
                     <a:stretch>
                       <a:fillRect/>
                     </a:stretch>
                   </pic:blipFill>
-                  <pic:spPr bwMode="auto">
+                  <pic:spPr>
                     <a:xfrm>
                       <a:off x="0" y="0"/>
-                      <a:ext cx="5943600" cy="5210175"/>
+                      <a:ext cx="5612130" cy="4269105"/>
                     </a:xfrm>
                     <a:prstGeom prst="rect">
                       <a:avLst/>
                     </a:prstGeom>
-                    <a:noFill/>
-                    <a:ln w="9525">
-                      <a:noFill/>
-                      <a:miter lim="800000"/>
-                      <a:headEnd/>
-                      <a:tailEnd/>
-                    </a:ln>
                   </pic:spPr>
                 </pic:pic>
               </a:graphicData>
@@ -2006,14 +1995,6 @@
           </wp:inline>
         </w:drawing>
       </w:r>
-    </w:p>
-    <w:p>
-      <w:pPr>
-        <w:jc w:val="center"/>
-        <w:rPr>
-          <w:color w:val="000000" w:themeColor="text1"/>
-        </w:rPr>
-      </w:pPr>
     </w:p>
     <w:sectPr>
       <w:headerReference w:type="default" r:id="rId12"/>
@@ -2182,7 +2163,7 @@
               <w:rStyle w:val="Nmerodepgina"/>
               <w:noProof/>
             </w:rPr>
-            <w:t>1</w:t>
+            <w:t>5</w:t>
           </w:r>
           <w:r>
             <w:rPr>

</xml_diff>